<commit_message>
de laatste ding toegevoegd
</commit_message>
<xml_diff>
--- a/workshop_Groep_2.docx
+++ b/workshop_Groep_2.docx
@@ -1,6 +1,6 @@
 
 <file path=word/document.xml><?xml version="1.0" encoding="utf-8"?>
-<w:document xmlns:wpc="http://schemas.microsoft.com/office/word/2010/wordprocessingCanvas" xmlns:cx="http://schemas.microsoft.com/office/drawing/2014/chartex" xmlns:cx1="http://schemas.microsoft.com/office/drawing/2015/9/8/chartex" xmlns:cx2="http://schemas.microsoft.com/office/drawing/2015/10/21/chartex" xmlns:cx3="http://schemas.microsoft.com/office/drawing/2016/5/9/chartex" xmlns:cx4="http://schemas.microsoft.com/office/drawing/2016/5/10/chartex" xmlns:cx5="http://schemas.microsoft.com/office/drawing/2016/5/11/chartex" xmlns:cx6="http://schemas.microsoft.com/office/drawing/2016/5/12/chartex" xmlns:cx7="http://schemas.microsoft.com/office/drawing/2016/5/13/chartex" xmlns:cx8="http://schemas.microsoft.com/office/drawing/2016/5/14/chartex" xmlns:mc="http://schemas.openxmlformats.org/markup-compatibility/2006" xmlns:aink="http://schemas.microsoft.com/office/drawing/2016/ink" xmlns:o="urn:schemas-microsoft-com:office:office" xmlns:r="http://schemas.openxmlformats.org/officeDocument/2006/relationships" xmlns:m="http://schemas.openxmlformats.org/officeDocument/2006/math" xmlns:v="urn:schemas-microsoft-com:vml" xmlns:wp14="http://schemas.microsoft.com/office/word/2010/wordprocessingDrawing" xmlns:wp="http://schemas.openxmlformats.org/drawingml/2006/wordprocessingDrawing" xmlns:w10="urn:schemas-microsoft-com:office:word" xmlns:w="http://schemas.openxmlformats.org/wordprocessingml/2006/main" xmlns:w14="http://schemas.microsoft.com/office/word/2010/wordml" xmlns:w15="http://schemas.microsoft.com/office/word/2012/wordml" xmlns:w16se="http://schemas.microsoft.com/office/word/2015/wordml/symex" xmlns:wpg="http://schemas.microsoft.com/office/word/2010/wordprocessingGroup" xmlns:wpi="http://schemas.microsoft.com/office/word/2010/wordprocessingInk" xmlns:wne="http://schemas.microsoft.com/office/word/2006/wordml" xmlns:wps="http://schemas.microsoft.com/office/word/2010/wordprocessingShape" mc:Ignorable="w14 w15 w16se wp14">
+<w:document xmlns:wpc="http://schemas.microsoft.com/office/word/2010/wordprocessingCanvas" xmlns:cx="http://schemas.microsoft.com/office/drawing/2014/chartex" xmlns:cx1="http://schemas.microsoft.com/office/drawing/2015/9/8/chartex" xmlns:cx2="http://schemas.microsoft.com/office/drawing/2015/10/21/chartex" xmlns:cx3="http://schemas.microsoft.com/office/drawing/2016/5/9/chartex" xmlns:cx4="http://schemas.microsoft.com/office/drawing/2016/5/10/chartex" xmlns:cx5="http://schemas.microsoft.com/office/drawing/2016/5/11/chartex" xmlns:cx6="http://schemas.microsoft.com/office/drawing/2016/5/12/chartex" xmlns:cx7="http://schemas.microsoft.com/office/drawing/2016/5/13/chartex" xmlns:cx8="http://schemas.microsoft.com/office/drawing/2016/5/14/chartex" xmlns:mc="http://schemas.openxmlformats.org/markup-compatibility/2006" xmlns:aink="http://schemas.microsoft.com/office/drawing/2016/ink" xmlns:am3d="http://schemas.microsoft.com/office/drawing/2017/model3d" xmlns:o="urn:schemas-microsoft-com:office:office" xmlns:r="http://schemas.openxmlformats.org/officeDocument/2006/relationships" xmlns:m="http://schemas.openxmlformats.org/officeDocument/2006/math" xmlns:v="urn:schemas-microsoft-com:vml" xmlns:wp14="http://schemas.microsoft.com/office/word/2010/wordprocessingDrawing" xmlns:wp="http://schemas.openxmlformats.org/drawingml/2006/wordprocessingDrawing" xmlns:w10="urn:schemas-microsoft-com:office:word" xmlns:w="http://schemas.openxmlformats.org/wordprocessingml/2006/main" xmlns:w14="http://schemas.microsoft.com/office/word/2010/wordml" xmlns:w15="http://schemas.microsoft.com/office/word/2012/wordml" xmlns:w16se="http://schemas.microsoft.com/office/word/2015/wordml/symex" xmlns:wpg="http://schemas.microsoft.com/office/word/2010/wordprocessingGroup" xmlns:wpi="http://schemas.microsoft.com/office/word/2010/wordprocessingInk" xmlns:wne="http://schemas.microsoft.com/office/word/2006/wordml" xmlns:wps="http://schemas.microsoft.com/office/word/2010/wordprocessingShape" mc:Ignorable="w14 w15 w16se wp14">
   <w:body>
     <w:bookmarkStart w:id="0" w:name="_Hlk483833898"/>
     <w:bookmarkEnd w:id="0"/>
@@ -13,7 +13,6 @@
             <w:docPartUnique/>
           </w:docPartObj>
         </w:sdtPr>
-        <w:sdtEndPr/>
         <w:sdtContent>
           <w:r>
             <w:rPr>
@@ -91,7 +90,7 @@
                   </wp:anchor>
                 </w:drawing>
               </mc:Choice>
-              <mc:Fallback xmlns:am3d="http://schemas.microsoft.com/office/drawing/2017/model3d">
+              <mc:Fallback>
                 <w:pict>
                   <v:roundrect w14:anchorId="031CD4B6" id="AutoVorm 622" o:spid="_x0000_s1026" style="position:absolute;margin-left:0;margin-top:0;width:546.55pt;height:789.6pt;z-index:251661312;visibility:visible;mso-wrap-style:square;mso-width-percent:920;mso-height-percent:940;mso-wrap-distance-left:9pt;mso-wrap-distance-top:0;mso-wrap-distance-right:9pt;mso-wrap-distance-bottom:0;mso-position-horizontal:center;mso-position-horizontal-relative:page;mso-position-vertical:center;mso-position-vertical-relative:page;mso-width-percent:920;mso-height-percent:940;mso-width-relative:page;mso-height-relative:page;v-text-anchor:top" arcsize="2269f" o:gfxdata="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" o:allowincell="f" filled="f" fillcolor="black">
                     <w10:wrap anchorx="page" anchory="page"/>
@@ -252,7 +251,6 @@
                                           <w:dataBinding w:prefixMappings="xmlns:ns0='http://schemas.openxmlformats.org/package/2006/metadata/core-properties' xmlns:ns1='http://purl.org/dc/elements/1.1/'" w:xpath="/ns0:coreProperties[1]/ns1:title[1]" w:storeItemID="{6C3C8BC8-F283-45AE-878A-BAB7291924A1}"/>
                                           <w:text/>
                                         </w:sdtPr>
-                                        <w:sdtEndPr/>
                                         <w:sdtContent>
                                           <w:r>
                                             <w:rPr>
@@ -261,7 +259,7 @@
                                               <w:sz w:val="72"/>
                                               <w:szCs w:val="72"/>
                                             </w:rPr>
-                                            <w:t>Workshop</w:t>
+                                            <w:t>Inhoudsopgave</w:t>
                                           </w:r>
                                         </w:sdtContent>
                                       </w:sdt>
@@ -423,7 +421,6 @@
                                     <w:dataBinding w:prefixMappings="xmlns:ns0='http://schemas.openxmlformats.org/package/2006/metadata/core-properties' xmlns:ns1='http://purl.org/dc/elements/1.1/'" w:xpath="/ns0:coreProperties[1]/ns1:title[1]" w:storeItemID="{6C3C8BC8-F283-45AE-878A-BAB7291924A1}"/>
                                     <w:text/>
                                   </w:sdtPr>
-                                  <w:sdtEndPr/>
                                   <w:sdtContent>
                                     <w:r>
                                       <w:rPr>
@@ -432,7 +429,7 @@
                                         <w:sz w:val="72"/>
                                         <w:szCs w:val="72"/>
                                       </w:rPr>
-                                      <w:t>Workshop</w:t>
+                                      <w:t>Inhoudsopgave</w:t>
                                     </w:r>
                                   </w:sdtContent>
                                 </w:sdt>
@@ -597,7 +594,6 @@
                                     <w:dataBinding w:prefixMappings="xmlns:ns0='http://schemas.openxmlformats.org/officeDocument/2006/extended-properties'" w:xpath="/ns0:Properties[1]/ns0:Company[1]" w:storeItemID="{6668398D-A668-4E3E-A5EB-62B293D839F1}"/>
                                     <w:text/>
                                   </w:sdtPr>
-                                  <w:sdtEndPr/>
                                   <w:sdtContent>
                                     <w:r>
                                       <w:rPr>
@@ -643,7 +639,6 @@
                                       <w:calendar w:val="gregorian"/>
                                     </w:date>
                                   </w:sdtPr>
-                                  <w:sdtEndPr/>
                                   <w:sdtContent>
                                     <w:r>
                                       <w:t>May 29, 2017</w:t>
@@ -666,7 +661,6 @@
                                     <w:dataBinding w:prefixMappings="xmlns:ns0='http://schemas.openxmlformats.org/package/2006/metadata/core-properties' xmlns:ns1='http://purl.org/dc/elements/1.1/'" w:xpath="/ns0:coreProperties[1]/ns1:creator[1]" w:storeItemID="{6C3C8BC8-F283-45AE-878A-BAB7291924A1}"/>
                                     <w:text/>
                                   </w:sdtPr>
-                                  <w:sdtEndPr/>
                                   <w:sdtContent>
                                     <w:r>
                                       <w:t>Janneke van Veltom</w:t>
@@ -721,7 +715,6 @@
                               <w:dataBinding w:prefixMappings="xmlns:ns0='http://schemas.openxmlformats.org/officeDocument/2006/extended-properties'" w:xpath="/ns0:Properties[1]/ns0:Company[1]" w:storeItemID="{6668398D-A668-4E3E-A5EB-62B293D839F1}"/>
                               <w:text/>
                             </w:sdtPr>
-                            <w:sdtEndPr/>
                             <w:sdtContent>
                               <w:r>
                                 <w:rPr>
@@ -767,7 +760,6 @@
                                 <w:calendar w:val="gregorian"/>
                               </w:date>
                             </w:sdtPr>
-                            <w:sdtEndPr/>
                             <w:sdtContent>
                               <w:r>
                                 <w:t>May 29, 2017</w:t>
@@ -790,7 +782,6 @@
                               <w:dataBinding w:prefixMappings="xmlns:ns0='http://schemas.openxmlformats.org/package/2006/metadata/core-properties' xmlns:ns1='http://purl.org/dc/elements/1.1/'" w:xpath="/ns0:coreProperties[1]/ns1:creator[1]" w:storeItemID="{6C3C8BC8-F283-45AE-878A-BAB7291924A1}"/>
                               <w:text/>
                             </w:sdtPr>
-                            <w:sdtEndPr/>
                             <w:sdtContent>
                               <w:r>
                                 <w:t>Janneke van Veltom</w:t>
@@ -833,13 +824,12 @@
           <w:dataBinding w:prefixMappings="xmlns:ns0='http://schemas.openxmlformats.org/package/2006/metadata/core-properties' xmlns:ns1='http://purl.org/dc/elements/1.1/'" w:xpath="/ns0:coreProperties[1]/ns1:title[1]" w:storeItemID="{6C3C8BC8-F283-45AE-878A-BAB7291924A1}"/>
           <w:text/>
         </w:sdtPr>
-        <w:sdtEndPr/>
         <w:sdtContent>
           <w:r>
             <w:rPr>
               <w:smallCaps w:val="0"/>
             </w:rPr>
-            <w:t>Workshop</w:t>
+            <w:t>Inhoudsopgave</w:t>
           </w:r>
         </w:sdtContent>
       </w:sdt>
@@ -859,7 +849,6 @@
           <w:dataBinding w:prefixMappings="xmlns:ns0='http://schemas.openxmlformats.org/package/2006/metadata/core-properties' xmlns:ns1='http://purl.org/dc/elements/1.1/'" w:xpath="/ns0:coreProperties[1]/ns1:subject[1]" w:storeItemID="{6C3C8BC8-F283-45AE-878A-BAB7291924A1}"/>
           <w:text/>
         </w:sdtPr>
-        <w:sdtEndPr/>
         <w:sdtContent>
           <w:r>
             <w:t>Bestelapplicatie</w:t>
@@ -1436,13 +1425,16 @@
         <w:pStyle w:val="Kop2"/>
       </w:pPr>
       <w:r>
-        <w:t>Toevoegen items aan lay-out</w:t>
+        <w:t>Items toevoegen</w:t>
+      </w:r>
+      <w:r>
+        <w:t xml:space="preserve"> aan lay-out</w:t>
       </w:r>
     </w:p>
     <w:p/>
     <w:p>
       <w:r>
-        <w:t xml:space="preserve">De makkelijkste manier om een items toe te voegen, doe je doormiddel van </w:t>
+        <w:t xml:space="preserve">De makkelijkste manier om items toe te voegen, doe je doormiddel van </w:t>
       </w:r>
       <w:r>
         <w:t>een arr</w:t>
@@ -2379,7 +2371,13 @@
         </w:rPr>
       </w:pPr>
       <w:r>
-        <w:t>De waardes worden hierbij ingevuld.</w:t>
+        <w:t>De waarde</w:t>
+      </w:r>
+      <w:r>
+        <w:t>n</w:t>
+      </w:r>
+      <w:r>
+        <w:t xml:space="preserve"> worden hierbij ingevuld.</w:t>
       </w:r>
       <w:r>
         <w:br w:type="page"/>
@@ -2578,7 +2576,10 @@
         </w:drawing>
       </w:r>
       <w:r>
-        <w:t xml:space="preserve"> Grid lay-out is een mogelijkheid om een pagina weer te geven door middel van rijen en kolommen. Deze rijen en kolommen kun je zelf indelen op grote. Anders dan HTML tabellen, is Grid uitsluitend bedoeld om inhoud uit te leggen.</w:t>
+        <w:t xml:space="preserve">Grid lay-out geeft iemand de mogelijkheid om </w:t>
+      </w:r>
+      <w:r>
+        <w:t>de pagina weer te geven met rijen en kolommen. Rijen en kolommen kunnen zelf worden ingedeeld met hun eigen vaste grote. De grid lay-out zou niet de verwarrend moeten zijn, gezien de traditionele tabellen. Verder is het geen concept van rijen, kolommen of cel formateren. Anders dan HTML tabellen, is Grid uitsluitend bedoeld om inhoud uit te leggen.</w:t>
       </w:r>
     </w:p>
     <w:p>
@@ -2586,7 +2587,12 @@
         <w:spacing w:after="200"/>
       </w:pPr>
       <w:r>
-        <w:t>Grid kan worden gebruikt voor het weergeven van je pagina in een raster. Dit kan handig zijn in de volgende omstandigheden</w:t>
+        <w:t xml:space="preserve">Grid kan worden gebruikt voor het weergeven van je </w:t>
+      </w:r>
+      <w:bookmarkStart w:id="5" w:name="_GoBack"/>
+      <w:bookmarkEnd w:id="5"/>
+      <w:r>
+        <w:t>pagina in een raster. Dit kan handig zijn in de volgende omstandigheden</w:t>
       </w:r>
       <w:r>
         <w:rPr>
@@ -2632,6 +2638,17 @@
       </w:pPr>
       <w:r>
         <w:t>Arrangeren van de weergaven zodat alles op gelijke grootte is, zoals bijvoorbeeld in sommige werkbalken.</w:t>
+      </w:r>
+    </w:p>
+    <w:p>
+      <w:pPr>
+        <w:spacing w:after="200"/>
+      </w:pPr>
+      <w:r>
+        <w:t xml:space="preserve">In tegenstelling tot traditionele tabellen, maakt het bij Grid niet uit hoeveel en in welke grote de rijen en kolommen inhouden. </w:t>
+      </w:r>
+      <w:r>
+        <w:t>In plaats daarvan heeft Grid RowDefinitions en ColumnDefinitions collecties. Deze bevatten definities van hoeveel rijen en kolommen worden uitgelegd. Uitzicht wordt toegevoegd aan Grid met opgegeven rij- en kolomindices, die bepalen welke rij en kolom een ​​weergave moet worden geplaatst.</w:t>
       </w:r>
     </w:p>
     <w:p>
@@ -2689,10 +2706,7 @@
         <w:spacing w:after="0" w:line="240" w:lineRule="auto"/>
       </w:pPr>
       <w:r>
-        <w:t xml:space="preserve">Rij- en kolominformatie wordt opgeslagen in de eigenschappen van RowDefinitions &amp; ColumnDefinitions van Grid. Dit is een verzameling van RowDefinition en ColumnDefinition-objecten. RowDefinition zorgt de hoogte en de ColumnDefinition zorgt voor de breedte van de tabel. </w:t>
-      </w:r>
-      <w:r>
-        <w:t>De opties voor hoogte en breedte zijn als volgt:</w:t>
+        <w:t>Rij- en kolominformatie wordt opgeslagen in de eigenschappen van RowDefinitions &amp; ColumnDefinitions van Grid, die respectievelijk zijn van respectievelijk verzamelingen van RowDefinition en ColumnDefinition-objecten. RowDefinition heeft een enkele eigenschap, hoogte en ColumnDefinition heeft een enkele eigenschap, breedte. De opties voor hoogte en breedte zijn als volgt:</w:t>
       </w:r>
     </w:p>
     <w:p>
@@ -2827,28 +2841,83 @@
         <w:t>Maakt de maten van de rijen en kolommen met een specifieke hoogte en breedte waardes. Word gegeven als GridUnitType.Absolute in C# en als # in XAML, waarbij # uw gewenste waarde is.</w:t>
       </w:r>
     </w:p>
-    <w:p/>
-    <w:p>
-      <w:r>
-        <w:t xml:space="preserve">Als we ervan uitgaan dat een app 3 rijen en 2 kolommen nodig heeft. De onderste rij wil je bijvoorbeeld 200px lang zijn en de bovenste rij wil je 2 keer zo lang als de middelste rij. De linker kolom moet breed genoeg zijn voor alle inhoud en de rechter kolom zal de resterende ruimte bevatten. </w:t>
-      </w:r>
-      <w:r>
-        <w:br/>
-      </w:r>
-    </w:p>
-    <w:p>
-      <w:r>
-        <w:rPr>
-          <w:i/>
-        </w:rPr>
-        <w:t xml:space="preserve">Hieronder een voorbeeld </w:t>
-      </w:r>
-      <w:r>
-        <w:rPr>
-          <w:i/>
-        </w:rPr>
-        <w:t>van bovenstaande opmaak.</w:t>
-      </w:r>
+    <w:p>
+      <w:pPr>
+        <w:shd w:val="clear" w:color="auto" w:fill="FFFFFF"/>
+        <w:tabs>
+          <w:tab w:val="left" w:pos="916"/>
+          <w:tab w:val="left" w:pos="1832"/>
+          <w:tab w:val="left" w:pos="2748"/>
+          <w:tab w:val="left" w:pos="3664"/>
+          <w:tab w:val="left" w:pos="4580"/>
+          <w:tab w:val="left" w:pos="5496"/>
+          <w:tab w:val="left" w:pos="6412"/>
+          <w:tab w:val="left" w:pos="7328"/>
+          <w:tab w:val="left" w:pos="8244"/>
+          <w:tab w:val="left" w:pos="9160"/>
+          <w:tab w:val="left" w:pos="10076"/>
+          <w:tab w:val="left" w:pos="10992"/>
+          <w:tab w:val="left" w:pos="11908"/>
+          <w:tab w:val="left" w:pos="12824"/>
+          <w:tab w:val="left" w:pos="13740"/>
+          <w:tab w:val="left" w:pos="14656"/>
+        </w:tabs>
+        <w:spacing w:after="0" w:line="240" w:lineRule="auto"/>
+      </w:pPr>
+      <w:r>
+        <w:t xml:space="preserve"> </w:t>
+      </w:r>
+    </w:p>
+    <w:p>
+      <w:pPr>
+        <w:shd w:val="clear" w:color="auto" w:fill="FFFFFF"/>
+        <w:tabs>
+          <w:tab w:val="left" w:pos="916"/>
+          <w:tab w:val="left" w:pos="1832"/>
+          <w:tab w:val="left" w:pos="2748"/>
+          <w:tab w:val="left" w:pos="3664"/>
+          <w:tab w:val="left" w:pos="4580"/>
+          <w:tab w:val="left" w:pos="5496"/>
+          <w:tab w:val="left" w:pos="6412"/>
+          <w:tab w:val="left" w:pos="7328"/>
+          <w:tab w:val="left" w:pos="8244"/>
+          <w:tab w:val="left" w:pos="9160"/>
+          <w:tab w:val="left" w:pos="10076"/>
+          <w:tab w:val="left" w:pos="10992"/>
+          <w:tab w:val="left" w:pos="11908"/>
+          <w:tab w:val="left" w:pos="12824"/>
+          <w:tab w:val="left" w:pos="13740"/>
+          <w:tab w:val="left" w:pos="14656"/>
+        </w:tabs>
+        <w:spacing w:after="0" w:line="240" w:lineRule="auto"/>
+      </w:pPr>
+      <w:r>
+        <w:t>Ga ervan uit dat een app drie rijen en twee kolommen nodig heeft. De onderste rij moet precies 200px lang zijn en de bovenste rij moet tweemaal zo lang zijn als de middelste rij. De linker kolom moet breed genoeg zijn om de inhoud te passen en de rechter kolom moet de resterende ruimte invullen.</w:t>
+      </w:r>
+    </w:p>
+    <w:p>
+      <w:pPr>
+        <w:shd w:val="clear" w:color="auto" w:fill="FFFFFF"/>
+        <w:tabs>
+          <w:tab w:val="left" w:pos="916"/>
+          <w:tab w:val="left" w:pos="1832"/>
+          <w:tab w:val="left" w:pos="2748"/>
+          <w:tab w:val="left" w:pos="3664"/>
+          <w:tab w:val="left" w:pos="4580"/>
+          <w:tab w:val="left" w:pos="5496"/>
+          <w:tab w:val="left" w:pos="6412"/>
+          <w:tab w:val="left" w:pos="7328"/>
+          <w:tab w:val="left" w:pos="8244"/>
+          <w:tab w:val="left" w:pos="9160"/>
+          <w:tab w:val="left" w:pos="10076"/>
+          <w:tab w:val="left" w:pos="10992"/>
+          <w:tab w:val="left" w:pos="11908"/>
+          <w:tab w:val="left" w:pos="12824"/>
+          <w:tab w:val="left" w:pos="13740"/>
+          <w:tab w:val="left" w:pos="14656"/>
+        </w:tabs>
+        <w:spacing w:after="0" w:line="240" w:lineRule="auto"/>
+      </w:pPr>
     </w:p>
     <w:p>
       <w:pPr>
@@ -2962,32 +3031,84 @@
       </w:r>
     </w:p>
     <w:p>
-      <w:r>
-        <w:t>Om weergaven in een raster te zetten, moet worden deze toegevoegd als ‘kinderen’. Dit betekend dat er moet worden meegeven in welke rij of kolom ze behoren.</w:t>
-      </w:r>
-    </w:p>
-    <w:p>
-      <w:r>
-        <w:t xml:space="preserve">In XAML kan er gebruik worden gemaakt van Grid Row en Grid Column. Dit kan helpen met de plaatsing te specificeren. De locatie van Grid Row en Grid Column wordt gebaseerd op lijsten van rijen en kolommen, op basis van nul. </w:t>
-      </w:r>
-      <w:r>
-        <w:t>Dit betekent dat in een 4x4-rooster de linker bovenste cel (0,0) is en de rechter onderkant (3,3) is.</w:t>
-      </w:r>
-    </w:p>
-    <w:p>
-      <w:r>
-        <w:rPr>
-          <w:i/>
-        </w:rPr>
-        <w:t xml:space="preserve">Hieronder een voorbeeld </w:t>
-      </w:r>
-      <w:r>
-        <w:rPr>
-          <w:i/>
-        </w:rPr>
-        <w:t>van bovenstaande opmaak.</w:t>
-      </w:r>
-    </w:p>
+      <w:pPr>
+        <w:shd w:val="clear" w:color="auto" w:fill="FFFFFF"/>
+        <w:tabs>
+          <w:tab w:val="left" w:pos="916"/>
+          <w:tab w:val="left" w:pos="1832"/>
+          <w:tab w:val="left" w:pos="2748"/>
+          <w:tab w:val="left" w:pos="3664"/>
+          <w:tab w:val="left" w:pos="4580"/>
+          <w:tab w:val="left" w:pos="5496"/>
+          <w:tab w:val="left" w:pos="6412"/>
+          <w:tab w:val="left" w:pos="7328"/>
+          <w:tab w:val="left" w:pos="8244"/>
+          <w:tab w:val="left" w:pos="9160"/>
+          <w:tab w:val="left" w:pos="10076"/>
+          <w:tab w:val="left" w:pos="10992"/>
+          <w:tab w:val="left" w:pos="11908"/>
+          <w:tab w:val="left" w:pos="12824"/>
+          <w:tab w:val="left" w:pos="13740"/>
+          <w:tab w:val="left" w:pos="14656"/>
+        </w:tabs>
+        <w:spacing w:after="0" w:line="240" w:lineRule="auto"/>
+      </w:pPr>
+      <w:r>
+        <w:t>Om weergaven in een raster te plaatsen, moet u deze als kinderen toevoegen aan het raster en vervolgens opgeven welke rij en kolom ze behoren.</w:t>
+      </w:r>
+    </w:p>
+    <w:p>
+      <w:pPr>
+        <w:shd w:val="clear" w:color="auto" w:fill="FFFFFF"/>
+        <w:tabs>
+          <w:tab w:val="left" w:pos="916"/>
+          <w:tab w:val="left" w:pos="1832"/>
+          <w:tab w:val="left" w:pos="2748"/>
+          <w:tab w:val="left" w:pos="3664"/>
+          <w:tab w:val="left" w:pos="4580"/>
+          <w:tab w:val="left" w:pos="5496"/>
+          <w:tab w:val="left" w:pos="6412"/>
+          <w:tab w:val="left" w:pos="7328"/>
+          <w:tab w:val="left" w:pos="8244"/>
+          <w:tab w:val="left" w:pos="9160"/>
+          <w:tab w:val="left" w:pos="10076"/>
+          <w:tab w:val="left" w:pos="10992"/>
+          <w:tab w:val="left" w:pos="11908"/>
+          <w:tab w:val="left" w:pos="12824"/>
+          <w:tab w:val="left" w:pos="13740"/>
+          <w:tab w:val="left" w:pos="14656"/>
+        </w:tabs>
+        <w:spacing w:after="0" w:line="240" w:lineRule="auto"/>
+      </w:pPr>
+    </w:p>
+    <w:p>
+      <w:pPr>
+        <w:shd w:val="clear" w:color="auto" w:fill="FFFFFF"/>
+        <w:tabs>
+          <w:tab w:val="left" w:pos="916"/>
+          <w:tab w:val="left" w:pos="1832"/>
+          <w:tab w:val="left" w:pos="2748"/>
+          <w:tab w:val="left" w:pos="3664"/>
+          <w:tab w:val="left" w:pos="4580"/>
+          <w:tab w:val="left" w:pos="5496"/>
+          <w:tab w:val="left" w:pos="6412"/>
+          <w:tab w:val="left" w:pos="7328"/>
+          <w:tab w:val="left" w:pos="8244"/>
+          <w:tab w:val="left" w:pos="9160"/>
+          <w:tab w:val="left" w:pos="10076"/>
+          <w:tab w:val="left" w:pos="10992"/>
+          <w:tab w:val="left" w:pos="11908"/>
+          <w:tab w:val="left" w:pos="12824"/>
+          <w:tab w:val="left" w:pos="13740"/>
+          <w:tab w:val="left" w:pos="14656"/>
+        </w:tabs>
+        <w:spacing w:after="0" w:line="240" w:lineRule="auto"/>
+      </w:pPr>
+      <w:r>
+        <w:t>In XAML, gebruik Grid.Row en Grid.Column op elke afzonderlijke weergave om plaatsing te specificeren. Merk op dat Grid.Row en Grid.Column locatie specificeren op basis van de nul gebaseerde lijsten van rijen en kolommen. Dit betekent dat in een 4x4-rooster de linker bovenste cel (0,0) is en de rechter onderkant (3,3) is.</w:t>
+      </w:r>
+    </w:p>
+    <w:p/>
     <w:p>
       <w:r>
         <w:rPr>
@@ -3040,21 +3161,10 @@
     </w:p>
     <w:p>
       <w:r>
-        <w:t>Columspacing wordt gebruikt om de afstand tussen de rijen en kolommen in het raster aan te passen. RowSparing zorgt voor de hoeveelheid ruimte tussen de rijen. Hieronder zal een stukje voorbeeld volgen wat betreft een raster met 2 kolommen, 1 rij en 5 px tussenruimte tussen de kolommen.</w:t>
-      </w:r>
-    </w:p>
-    <w:p>
-      <w:r>
-        <w:rPr>
-          <w:i/>
-        </w:rPr>
-        <w:t xml:space="preserve">Hieronder een voorbeeld </w:t>
-      </w:r>
-      <w:r>
-        <w:rPr>
-          <w:i/>
-        </w:rPr>
-        <w:t>van bovenstaande opmaak.</w:t>
+        <w:t>Grid heeft eigenschappen om de afstand tussen rijen en kolommen te regelen. De volgende eigenschappen zijn beschikbaar om het raster aan te passen: ColumnSpacing - de hoeveelheid ruimte tussen kolommen. RowSpacing - de hoeveelheid ruimte tussen rijen. De volgende XAML specificeert een raster met twee kolommen, één rij en 5 px tussenruimte tussen kolommen</w:t>
+      </w:r>
+      <w:r>
+        <w:t>.</w:t>
       </w:r>
     </w:p>
     <w:p>
@@ -3101,6 +3211,20 @@
     </w:p>
     <w:p>
       <w:pPr>
+        <w:spacing w:after="200"/>
+        <w:rPr>
+          <w:rFonts w:asciiTheme="majorHAnsi" w:eastAsiaTheme="majorEastAsia" w:hAnsiTheme="majorHAnsi" w:cstheme="majorBidi"/>
+          <w:color w:val="9D3511" w:themeColor="accent1" w:themeShade="BF"/>
+          <w:sz w:val="26"/>
+          <w:szCs w:val="26"/>
+        </w:rPr>
+      </w:pPr>
+      <w:r>
+        <w:br w:type="page"/>
+      </w:r>
+    </w:p>
+    <w:p>
+      <w:pPr>
         <w:pStyle w:val="Kop2"/>
       </w:pPr>
       <w:r>
@@ -3113,24 +3237,7 @@
         <w:t>Vaak bij het werken met een raster is er een element dat meer dan één rij of kolom moet bezetten.</w:t>
       </w:r>
       <w:r>
-        <w:t xml:space="preserve"> In XAML kan een but</w:t>
-      </w:r>
-      <w:r>
-        <w:t>ton als volgt worden toegevoegd.</w:t>
-      </w:r>
-    </w:p>
-    <w:p>
-      <w:r>
-        <w:rPr>
-          <w:i/>
-        </w:rPr>
-        <w:t xml:space="preserve">Hieronder een voorbeeld </w:t>
-      </w:r>
-      <w:r>
-        <w:rPr>
-          <w:i/>
-        </w:rPr>
-        <w:t>van bovenstaande opmaak.</w:t>
+        <w:t xml:space="preserve"> In XAML kan een button als volgt worden toegevoegd:</w:t>
       </w:r>
     </w:p>
     <w:p>
@@ -3189,12 +3296,12 @@
       <w:pPr>
         <w:pStyle w:val="Kop1"/>
         <w:rPr>
-          <w:lang w:val="en-GB"/>
-        </w:rPr>
-      </w:pPr>
-      <w:r>
-        <w:rPr>
-          <w:lang w:val="en-GB"/>
+          <w:lang w:val="en-US"/>
+        </w:rPr>
+      </w:pPr>
+      <w:r>
+        <w:rPr>
+          <w:lang w:val="en-US"/>
         </w:rPr>
         <w:lastRenderedPageBreak/>
         <w:t>Doorsturen form</w:t>
@@ -3203,7 +3310,7 @@
     <w:p>
       <w:pPr>
         <w:rPr>
-          <w:lang w:val="en-GB"/>
+          <w:lang w:val="en-US"/>
         </w:rPr>
       </w:pPr>
     </w:p>
@@ -3243,9 +3350,1131 @@
         <w:spacing w:after="200"/>
       </w:pPr>
       <w:r>
+        <w:br w:type="page"/>
+      </w:r>
+    </w:p>
+    <w:p>
+      <w:pPr>
+        <w:pStyle w:val="Kop1"/>
+      </w:pPr>
+      <w:r>
+        <w:lastRenderedPageBreak/>
+        <w:t>Toevoegen van afbeelding</w:t>
+      </w:r>
+      <w:r>
+        <w:t xml:space="preserve"> aan project</w:t>
+      </w:r>
+    </w:p>
+    <w:p>
+      <w:r>
+        <w:t xml:space="preserve">Om een afbeelding toe te voegen </w:t>
+      </w:r>
+      <w:r>
+        <w:t>aan je project</w:t>
+      </w:r>
+      <w:r>
+        <w:t xml:space="preserve"> zijn er verschillende manieren beschikbaar.</w:t>
+      </w:r>
+    </w:p>
+    <w:p>
+      <w:pPr>
+        <w:pStyle w:val="Lijstalinea"/>
+        <w:numPr>
+          <w:ilvl w:val="0"/>
+          <w:numId w:val="2"/>
+        </w:numPr>
+      </w:pPr>
+      <w:r>
+        <w:t>Voor iOS  plaats je je gewenste afbeelding in de “Resources” map die je kunt vinden in de Solution Explorer.</w:t>
+      </w:r>
+    </w:p>
+    <w:p>
+      <w:pPr>
+        <w:pStyle w:val="Lijstalinea"/>
+        <w:numPr>
+          <w:ilvl w:val="0"/>
+          <w:numId w:val="2"/>
+        </w:numPr>
+      </w:pPr>
+      <w:r>
+        <w:t>Voor Android plaats je de afbeelding in de “Resources/Drawable” map.</w:t>
+      </w:r>
+    </w:p>
+    <w:p>
+      <w:pPr>
+        <w:pStyle w:val="Lijstalinea"/>
+        <w:numPr>
+          <w:ilvl w:val="0"/>
+          <w:numId w:val="2"/>
+        </w:numPr>
+      </w:pPr>
+      <w:r>
+        <w:t>Voor Windows Phone plaats je de afbeelding in de root van je project.</w:t>
+      </w:r>
+    </w:p>
+    <w:p>
+      <w:pPr>
+        <w:pStyle w:val="Lijstalinea"/>
+        <w:numPr>
+          <w:ilvl w:val="0"/>
+          <w:numId w:val="2"/>
+        </w:numPr>
+      </w:pPr>
+      <w:r>
+        <w:t>Voor Windows/UWP plaats je ook de afbeelding in de root van het project.</w:t>
+      </w:r>
+    </w:p>
+    <w:p>
+      <w:r>
+        <w:rPr>
+          <w:noProof/>
+        </w:rPr>
+        <w:drawing>
+          <wp:inline distT="0" distB="0" distL="0" distR="0">
+            <wp:extent cx="3291840" cy="3383280"/>
+            <wp:effectExtent l="0" t="0" r="3810" b="7620"/>
+            <wp:docPr id="11" name="Afbeelding 11"/>
+            <wp:cNvGraphicFramePr>
+              <a:graphicFrameLocks xmlns:a="http://schemas.openxmlformats.org/drawingml/2006/main" noChangeAspect="1"/>
+            </wp:cNvGraphicFramePr>
+            <a:graphic xmlns:a="http://schemas.openxmlformats.org/drawingml/2006/main">
+              <a:graphicData uri="http://schemas.openxmlformats.org/drawingml/2006/picture">
+                <pic:pic xmlns:pic="http://schemas.openxmlformats.org/drawingml/2006/picture">
+                  <pic:nvPicPr>
+                    <pic:cNvPr id="0" name="Picture 2"/>
+                    <pic:cNvPicPr>
+                      <a:picLocks noChangeAspect="1" noChangeArrowheads="1"/>
+                    </pic:cNvPicPr>
+                  </pic:nvPicPr>
+                  <pic:blipFill>
+                    <a:blip r:embed="rId15">
+                      <a:extLst>
+                        <a:ext uri="{28A0092B-C50C-407E-A947-70E740481C1C}">
+                          <a14:useLocalDpi xmlns:a14="http://schemas.microsoft.com/office/drawing/2010/main" val="0"/>
+                        </a:ext>
+                      </a:extLst>
+                    </a:blip>
+                    <a:srcRect/>
+                    <a:stretch>
+                      <a:fillRect/>
+                    </a:stretch>
+                  </pic:blipFill>
+                  <pic:spPr bwMode="auto">
+                    <a:xfrm>
+                      <a:off x="0" y="0"/>
+                      <a:ext cx="3291840" cy="3383280"/>
+                    </a:xfrm>
+                    <a:prstGeom prst="rect">
+                      <a:avLst/>
+                    </a:prstGeom>
+                    <a:noFill/>
+                    <a:ln>
+                      <a:noFill/>
+                    </a:ln>
+                  </pic:spPr>
+                </pic:pic>
+              </a:graphicData>
+            </a:graphic>
+          </wp:inline>
+        </w:drawing>
+      </w:r>
+    </w:p>
+    <w:p>
+      <w:pPr>
+        <w:spacing w:after="200"/>
+      </w:pPr>
+      <w:r>
         <w:t xml:space="preserve"> </w:t>
       </w:r>
       <w:r>
+        <w:t>Om de afbeelding in te laden gebruik je de volgende code:</w:t>
+      </w:r>
+    </w:p>
+    <w:p>
+      <w:pPr>
+        <w:pBdr>
+          <w:top w:val="single" w:sz="24" w:space="12" w:color="ECF0F1"/>
+          <w:left w:val="single" w:sz="24" w:space="14" w:color="ECF0F1"/>
+          <w:bottom w:val="single" w:sz="24" w:space="12" w:color="ECF0F1"/>
+          <w:right w:val="single" w:sz="24" w:space="14" w:color="ECF0F1"/>
+        </w:pBdr>
+        <w:shd w:val="clear" w:color="auto" w:fill="FFFFFF"/>
+        <w:tabs>
+          <w:tab w:val="left" w:pos="916"/>
+          <w:tab w:val="left" w:pos="1832"/>
+          <w:tab w:val="left" w:pos="2748"/>
+          <w:tab w:val="left" w:pos="3664"/>
+          <w:tab w:val="left" w:pos="4580"/>
+          <w:tab w:val="left" w:pos="5496"/>
+          <w:tab w:val="left" w:pos="6412"/>
+          <w:tab w:val="left" w:pos="7328"/>
+          <w:tab w:val="left" w:pos="8244"/>
+          <w:tab w:val="left" w:pos="9160"/>
+          <w:tab w:val="left" w:pos="10076"/>
+          <w:tab w:val="left" w:pos="10992"/>
+          <w:tab w:val="left" w:pos="11908"/>
+          <w:tab w:val="left" w:pos="12824"/>
+          <w:tab w:val="left" w:pos="13740"/>
+          <w:tab w:val="left" w:pos="14656"/>
+        </w:tabs>
+        <w:spacing w:after="0" w:line="240" w:lineRule="auto"/>
+        <w:rPr>
+          <w:rFonts w:ascii="Courier New" w:eastAsia="Times New Roman" w:hAnsi="Courier New" w:cs="Courier New"/>
+          <w:color w:val="4E5758"/>
+          <w:sz w:val="20"/>
+          <w:bdr w:val="none" w:sz="0" w:space="0" w:color="auto" w:frame="1"/>
+          <w:lang w:val="en-US"/>
+        </w:rPr>
+      </w:pPr>
+      <w:r>
+        <w:rPr>
+          <w:rFonts w:ascii="Courier New" w:eastAsia="Times New Roman" w:hAnsi="Courier New" w:cs="Courier New"/>
+          <w:color w:val="009695"/>
+          <w:sz w:val="20"/>
+          <w:bdr w:val="none" w:sz="0" w:space="0" w:color="auto" w:frame="1"/>
+          <w:lang w:val="en-US"/>
+        </w:rPr>
+        <w:t>var</w:t>
+      </w:r>
+      <w:r>
+        <w:rPr>
+          <w:rFonts w:ascii="Courier New" w:eastAsia="Times New Roman" w:hAnsi="Courier New" w:cs="Courier New"/>
+          <w:color w:val="4E5758"/>
+          <w:sz w:val="20"/>
+          <w:bdr w:val="none" w:sz="0" w:space="0" w:color="auto" w:frame="1"/>
+          <w:lang w:val="en-US"/>
+        </w:rPr>
+        <w:t xml:space="preserve"> </w:t>
+      </w:r>
+      <w:r>
+        <w:rPr>
+          <w:rFonts w:ascii="Courier New" w:eastAsia="Times New Roman" w:hAnsi="Courier New" w:cs="Courier New"/>
+          <w:color w:val="4E5758"/>
+          <w:sz w:val="20"/>
+          <w:bdr w:val="none" w:sz="0" w:space="0" w:color="auto" w:frame="1"/>
+          <w:lang w:val="en-US"/>
+        </w:rPr>
+        <w:t>test</w:t>
+      </w:r>
+      <w:r>
+        <w:rPr>
+          <w:rFonts w:ascii="Courier New" w:eastAsia="Times New Roman" w:hAnsi="Courier New" w:cs="Courier New"/>
+          <w:color w:val="4E5758"/>
+          <w:sz w:val="20"/>
+          <w:bdr w:val="none" w:sz="0" w:space="0" w:color="auto" w:frame="1"/>
+          <w:lang w:val="en-US"/>
+        </w:rPr>
+        <w:t xml:space="preserve">Image </w:t>
+      </w:r>
+      <w:r>
+        <w:rPr>
+          <w:rFonts w:ascii="Courier New" w:eastAsia="Times New Roman" w:hAnsi="Courier New" w:cs="Courier New"/>
+          <w:color w:val="268BD2"/>
+          <w:sz w:val="20"/>
+          <w:bdr w:val="none" w:sz="0" w:space="0" w:color="auto" w:frame="1"/>
+          <w:lang w:val="en-US"/>
+        </w:rPr>
+        <w:t>=</w:t>
+      </w:r>
+      <w:r>
+        <w:rPr>
+          <w:rFonts w:ascii="Courier New" w:eastAsia="Times New Roman" w:hAnsi="Courier New" w:cs="Courier New"/>
+          <w:color w:val="4E5758"/>
+          <w:sz w:val="20"/>
+          <w:bdr w:val="none" w:sz="0" w:space="0" w:color="auto" w:frame="1"/>
+          <w:lang w:val="en-US"/>
+        </w:rPr>
+        <w:t xml:space="preserve"> </w:t>
+      </w:r>
+      <w:r>
+        <w:rPr>
+          <w:rFonts w:ascii="Courier New" w:eastAsia="Times New Roman" w:hAnsi="Courier New" w:cs="Courier New"/>
+          <w:color w:val="268BD2"/>
+          <w:sz w:val="20"/>
+          <w:bdr w:val="none" w:sz="0" w:space="0" w:color="auto" w:frame="1"/>
+          <w:lang w:val="en-US"/>
+        </w:rPr>
+        <w:t>new</w:t>
+      </w:r>
+      <w:r>
+        <w:rPr>
+          <w:rFonts w:ascii="Courier New" w:eastAsia="Times New Roman" w:hAnsi="Courier New" w:cs="Courier New"/>
+          <w:color w:val="4E5758"/>
+          <w:sz w:val="20"/>
+          <w:bdr w:val="none" w:sz="0" w:space="0" w:color="auto" w:frame="1"/>
+          <w:lang w:val="en-US"/>
+        </w:rPr>
+        <w:t xml:space="preserve"> </w:t>
+      </w:r>
+      <w:r>
+        <w:rPr>
+          <w:rFonts w:ascii="Courier New" w:eastAsia="Times New Roman" w:hAnsi="Courier New" w:cs="Courier New"/>
+          <w:color w:val="3364AD"/>
+          <w:sz w:val="20"/>
+          <w:bdr w:val="none" w:sz="0" w:space="0" w:color="auto" w:frame="1"/>
+          <w:lang w:val="en-US"/>
+        </w:rPr>
+        <w:t>Image</w:t>
+      </w:r>
+      <w:r>
+        <w:rPr>
+          <w:rFonts w:ascii="Courier New" w:eastAsia="Times New Roman" w:hAnsi="Courier New" w:cs="Courier New"/>
+          <w:color w:val="4E5758"/>
+          <w:sz w:val="20"/>
+          <w:bdr w:val="none" w:sz="0" w:space="0" w:color="auto" w:frame="1"/>
+          <w:lang w:val="en-US"/>
+        </w:rPr>
+        <w:t xml:space="preserve"> { </w:t>
+      </w:r>
+      <w:r>
+        <w:rPr>
+          <w:rFonts w:ascii="Courier New" w:eastAsia="Times New Roman" w:hAnsi="Courier New" w:cs="Courier New"/>
+          <w:color w:val="3364AD"/>
+          <w:sz w:val="20"/>
+          <w:bdr w:val="none" w:sz="0" w:space="0" w:color="auto" w:frame="1"/>
+          <w:lang w:val="en-US"/>
+        </w:rPr>
+        <w:t>Aspect</w:t>
+      </w:r>
+      <w:r>
+        <w:rPr>
+          <w:rFonts w:ascii="Courier New" w:eastAsia="Times New Roman" w:hAnsi="Courier New" w:cs="Courier New"/>
+          <w:color w:val="4E5758"/>
+          <w:sz w:val="20"/>
+          <w:bdr w:val="none" w:sz="0" w:space="0" w:color="auto" w:frame="1"/>
+          <w:lang w:val="en-US"/>
+        </w:rPr>
+        <w:t xml:space="preserve"> </w:t>
+      </w:r>
+      <w:r>
+        <w:rPr>
+          <w:rFonts w:ascii="Courier New" w:eastAsia="Times New Roman" w:hAnsi="Courier New" w:cs="Courier New"/>
+          <w:color w:val="268BD2"/>
+          <w:sz w:val="20"/>
+          <w:bdr w:val="none" w:sz="0" w:space="0" w:color="auto" w:frame="1"/>
+          <w:lang w:val="en-US"/>
+        </w:rPr>
+        <w:t>=</w:t>
+      </w:r>
+      <w:r>
+        <w:rPr>
+          <w:rFonts w:ascii="Courier New" w:eastAsia="Times New Roman" w:hAnsi="Courier New" w:cs="Courier New"/>
+          <w:color w:val="4E5758"/>
+          <w:sz w:val="20"/>
+          <w:bdr w:val="none" w:sz="0" w:space="0" w:color="auto" w:frame="1"/>
+          <w:lang w:val="en-US"/>
+        </w:rPr>
+        <w:t xml:space="preserve"> </w:t>
+      </w:r>
+      <w:r>
+        <w:rPr>
+          <w:rFonts w:ascii="Courier New" w:eastAsia="Times New Roman" w:hAnsi="Courier New" w:cs="Courier New"/>
+          <w:color w:val="3364AD"/>
+          <w:sz w:val="20"/>
+          <w:bdr w:val="none" w:sz="0" w:space="0" w:color="auto" w:frame="1"/>
+          <w:lang w:val="en-US"/>
+        </w:rPr>
+        <w:t>Aspect</w:t>
+      </w:r>
+      <w:r>
+        <w:rPr>
+          <w:rFonts w:ascii="Courier New" w:eastAsia="Times New Roman" w:hAnsi="Courier New" w:cs="Courier New"/>
+          <w:color w:val="4E5758"/>
+          <w:sz w:val="20"/>
+          <w:bdr w:val="none" w:sz="0" w:space="0" w:color="auto" w:frame="1"/>
+          <w:lang w:val="en-US"/>
+        </w:rPr>
+        <w:t>.</w:t>
+      </w:r>
+      <w:r>
+        <w:rPr>
+          <w:rFonts w:ascii="Courier New" w:eastAsia="Times New Roman" w:hAnsi="Courier New" w:cs="Courier New"/>
+          <w:color w:val="555753"/>
+          <w:sz w:val="20"/>
+          <w:bdr w:val="none" w:sz="0" w:space="0" w:color="auto" w:frame="1"/>
+          <w:lang w:val="en-US"/>
+        </w:rPr>
+        <w:t>AspectFit</w:t>
+      </w:r>
+      <w:r>
+        <w:rPr>
+          <w:rFonts w:ascii="Courier New" w:eastAsia="Times New Roman" w:hAnsi="Courier New" w:cs="Courier New"/>
+          <w:color w:val="4E5758"/>
+          <w:sz w:val="20"/>
+          <w:bdr w:val="none" w:sz="0" w:space="0" w:color="auto" w:frame="1"/>
+          <w:lang w:val="en-US"/>
+        </w:rPr>
+        <w:t xml:space="preserve"> };</w:t>
+      </w:r>
+    </w:p>
+    <w:p>
+      <w:pPr>
+        <w:pBdr>
+          <w:top w:val="single" w:sz="24" w:space="12" w:color="ECF0F1"/>
+          <w:left w:val="single" w:sz="24" w:space="14" w:color="ECF0F1"/>
+          <w:bottom w:val="single" w:sz="24" w:space="12" w:color="ECF0F1"/>
+          <w:right w:val="single" w:sz="24" w:space="14" w:color="ECF0F1"/>
+        </w:pBdr>
+        <w:shd w:val="clear" w:color="auto" w:fill="FFFFFF"/>
+        <w:tabs>
+          <w:tab w:val="left" w:pos="916"/>
+          <w:tab w:val="left" w:pos="1832"/>
+          <w:tab w:val="left" w:pos="2748"/>
+          <w:tab w:val="left" w:pos="3664"/>
+          <w:tab w:val="left" w:pos="4580"/>
+          <w:tab w:val="left" w:pos="5496"/>
+          <w:tab w:val="left" w:pos="6412"/>
+          <w:tab w:val="left" w:pos="7328"/>
+          <w:tab w:val="left" w:pos="8244"/>
+          <w:tab w:val="left" w:pos="9160"/>
+          <w:tab w:val="left" w:pos="10076"/>
+          <w:tab w:val="left" w:pos="10992"/>
+          <w:tab w:val="left" w:pos="11908"/>
+          <w:tab w:val="left" w:pos="12824"/>
+          <w:tab w:val="left" w:pos="13740"/>
+          <w:tab w:val="left" w:pos="14656"/>
+        </w:tabs>
+        <w:spacing w:after="0" w:line="240" w:lineRule="auto"/>
+        <w:rPr>
+          <w:rFonts w:ascii="Courier New" w:eastAsia="Times New Roman" w:hAnsi="Courier New" w:cs="Courier New"/>
+          <w:color w:val="4E5758"/>
+          <w:sz w:val="21"/>
+          <w:szCs w:val="21"/>
+          <w:lang w:val="en-US"/>
+        </w:rPr>
+      </w:pPr>
+      <w:r>
+        <w:rPr>
+          <w:rFonts w:ascii="Courier New" w:eastAsia="Times New Roman" w:hAnsi="Courier New" w:cs="Courier New"/>
+          <w:color w:val="4E5758"/>
+          <w:sz w:val="20"/>
+          <w:bdr w:val="none" w:sz="0" w:space="0" w:color="auto" w:frame="1"/>
+          <w:lang w:val="en-US"/>
+        </w:rPr>
+        <w:t>test</w:t>
+      </w:r>
+      <w:r>
+        <w:rPr>
+          <w:rFonts w:ascii="Courier New" w:eastAsia="Times New Roman" w:hAnsi="Courier New" w:cs="Courier New"/>
+          <w:color w:val="4E5758"/>
+          <w:sz w:val="20"/>
+          <w:bdr w:val="none" w:sz="0" w:space="0" w:color="auto" w:frame="1"/>
+          <w:lang w:val="en-US"/>
+        </w:rPr>
+        <w:t>Image.</w:t>
+      </w:r>
+      <w:r>
+        <w:rPr>
+          <w:rFonts w:ascii="Courier New" w:eastAsia="Times New Roman" w:hAnsi="Courier New" w:cs="Courier New"/>
+          <w:color w:val="555753"/>
+          <w:sz w:val="20"/>
+          <w:bdr w:val="none" w:sz="0" w:space="0" w:color="auto" w:frame="1"/>
+          <w:lang w:val="en-US"/>
+        </w:rPr>
+        <w:t>Source</w:t>
+      </w:r>
+      <w:r>
+        <w:rPr>
+          <w:rFonts w:ascii="Courier New" w:eastAsia="Times New Roman" w:hAnsi="Courier New" w:cs="Courier New"/>
+          <w:color w:val="4E5758"/>
+          <w:sz w:val="20"/>
+          <w:bdr w:val="none" w:sz="0" w:space="0" w:color="auto" w:frame="1"/>
+          <w:lang w:val="en-US"/>
+        </w:rPr>
+        <w:t xml:space="preserve"> </w:t>
+      </w:r>
+      <w:r>
+        <w:rPr>
+          <w:rFonts w:ascii="Courier New" w:eastAsia="Times New Roman" w:hAnsi="Courier New" w:cs="Courier New"/>
+          <w:color w:val="268BD2"/>
+          <w:sz w:val="20"/>
+          <w:bdr w:val="none" w:sz="0" w:space="0" w:color="auto" w:frame="1"/>
+          <w:lang w:val="en-US"/>
+        </w:rPr>
+        <w:t>=</w:t>
+      </w:r>
+      <w:r>
+        <w:rPr>
+          <w:rFonts w:ascii="Courier New" w:eastAsia="Times New Roman" w:hAnsi="Courier New" w:cs="Courier New"/>
+          <w:color w:val="4E5758"/>
+          <w:sz w:val="20"/>
+          <w:bdr w:val="none" w:sz="0" w:space="0" w:color="auto" w:frame="1"/>
+          <w:lang w:val="en-US"/>
+        </w:rPr>
+        <w:t xml:space="preserve"> </w:t>
+      </w:r>
+      <w:r>
+        <w:rPr>
+          <w:rFonts w:ascii="Courier New" w:eastAsia="Times New Roman" w:hAnsi="Courier New" w:cs="Courier New"/>
+          <w:color w:val="3364AD"/>
+          <w:sz w:val="20"/>
+          <w:bdr w:val="none" w:sz="0" w:space="0" w:color="auto" w:frame="1"/>
+          <w:lang w:val="en-US"/>
+        </w:rPr>
+        <w:t>ImageSource</w:t>
+      </w:r>
+      <w:r>
+        <w:rPr>
+          <w:rFonts w:ascii="Courier New" w:eastAsia="Times New Roman" w:hAnsi="Courier New" w:cs="Courier New"/>
+          <w:color w:val="4E5758"/>
+          <w:sz w:val="20"/>
+          <w:bdr w:val="none" w:sz="0" w:space="0" w:color="auto" w:frame="1"/>
+          <w:lang w:val="en-US"/>
+        </w:rPr>
+        <w:t>.</w:t>
+      </w:r>
+      <w:r>
+        <w:rPr>
+          <w:rFonts w:ascii="Courier New" w:eastAsia="Times New Roman" w:hAnsi="Courier New" w:cs="Courier New"/>
+          <w:color w:val="555753"/>
+          <w:sz w:val="20"/>
+          <w:bdr w:val="none" w:sz="0" w:space="0" w:color="auto" w:frame="1"/>
+          <w:lang w:val="en-US"/>
+        </w:rPr>
+        <w:t>FromFile</w:t>
+      </w:r>
+      <w:r>
+        <w:rPr>
+          <w:rFonts w:ascii="Courier New" w:eastAsia="Times New Roman" w:hAnsi="Courier New" w:cs="Courier New"/>
+          <w:color w:val="4E5758"/>
+          <w:sz w:val="20"/>
+          <w:bdr w:val="none" w:sz="0" w:space="0" w:color="auto" w:frame="1"/>
+          <w:lang w:val="en-US"/>
+        </w:rPr>
+        <w:t>(</w:t>
+      </w:r>
+      <w:r>
+        <w:rPr>
+          <w:rFonts w:ascii="Courier New" w:eastAsia="Times New Roman" w:hAnsi="Courier New" w:cs="Courier New"/>
+          <w:color w:val="F57D00"/>
+          <w:sz w:val="20"/>
+          <w:bdr w:val="none" w:sz="0" w:space="0" w:color="auto" w:frame="1"/>
+          <w:lang w:val="en-US"/>
+        </w:rPr>
+        <w:t>"</w:t>
+      </w:r>
+      <w:r>
+        <w:rPr>
+          <w:rFonts w:ascii="Courier New" w:eastAsia="Times New Roman" w:hAnsi="Courier New" w:cs="Courier New"/>
+          <w:color w:val="F57D00"/>
+          <w:sz w:val="20"/>
+          <w:bdr w:val="none" w:sz="0" w:space="0" w:color="auto" w:frame="1"/>
+          <w:lang w:val="en-US"/>
+        </w:rPr>
+        <w:t>test</w:t>
+      </w:r>
+      <w:r>
+        <w:rPr>
+          <w:rFonts w:ascii="Courier New" w:eastAsia="Times New Roman" w:hAnsi="Courier New" w:cs="Courier New"/>
+          <w:color w:val="F57D00"/>
+          <w:sz w:val="20"/>
+          <w:bdr w:val="none" w:sz="0" w:space="0" w:color="auto" w:frame="1"/>
+          <w:lang w:val="en-US"/>
+        </w:rPr>
+        <w:t>.jpg"</w:t>
+      </w:r>
+      <w:r>
+        <w:rPr>
+          <w:rFonts w:ascii="Courier New" w:eastAsia="Times New Roman" w:hAnsi="Courier New" w:cs="Courier New"/>
+          <w:color w:val="4E5758"/>
+          <w:sz w:val="20"/>
+          <w:bdr w:val="none" w:sz="0" w:space="0" w:color="auto" w:frame="1"/>
+          <w:lang w:val="en-US"/>
+        </w:rPr>
+        <w:t>);</w:t>
+      </w:r>
+    </w:p>
+    <w:p>
+      <w:pPr>
+        <w:spacing w:after="200"/>
+        <w:rPr>
+          <w:lang w:val="en-US"/>
+        </w:rPr>
+      </w:pPr>
+    </w:p>
+    <w:p>
+      <w:pPr>
+        <w:spacing w:after="200"/>
+      </w:pPr>
+      <w:r>
+        <w:t>Om verschillende afbeeldingen voor d</w:t>
+      </w:r>
+      <w:r>
+        <w:t xml:space="preserve">e verschillende </w:t>
+      </w:r>
+      <w:r>
+        <w:t>operating systems kun je de volgende code gebruiken:</w:t>
+      </w:r>
+    </w:p>
+    <w:p>
+      <w:pPr>
+        <w:pBdr>
+          <w:top w:val="single" w:sz="24" w:space="12" w:color="ECF0F1"/>
+          <w:left w:val="single" w:sz="24" w:space="14" w:color="ECF0F1"/>
+          <w:bottom w:val="single" w:sz="24" w:space="12" w:color="ECF0F1"/>
+          <w:right w:val="single" w:sz="24" w:space="14" w:color="ECF0F1"/>
+        </w:pBdr>
+        <w:shd w:val="clear" w:color="auto" w:fill="FFFFFF"/>
+        <w:tabs>
+          <w:tab w:val="left" w:pos="916"/>
+          <w:tab w:val="left" w:pos="1832"/>
+          <w:tab w:val="left" w:pos="2748"/>
+          <w:tab w:val="left" w:pos="3664"/>
+          <w:tab w:val="left" w:pos="4580"/>
+          <w:tab w:val="left" w:pos="5496"/>
+          <w:tab w:val="left" w:pos="6412"/>
+          <w:tab w:val="left" w:pos="7328"/>
+          <w:tab w:val="left" w:pos="8244"/>
+          <w:tab w:val="left" w:pos="9160"/>
+          <w:tab w:val="left" w:pos="10076"/>
+          <w:tab w:val="left" w:pos="10992"/>
+          <w:tab w:val="left" w:pos="11908"/>
+          <w:tab w:val="left" w:pos="12824"/>
+          <w:tab w:val="left" w:pos="13740"/>
+          <w:tab w:val="left" w:pos="14656"/>
+        </w:tabs>
+        <w:spacing w:after="0" w:line="240" w:lineRule="auto"/>
+        <w:rPr>
+          <w:rFonts w:ascii="Courier New" w:eastAsia="Times New Roman" w:hAnsi="Courier New" w:cs="Courier New"/>
+          <w:color w:val="4E5758"/>
+          <w:sz w:val="20"/>
+          <w:bdr w:val="none" w:sz="0" w:space="0" w:color="auto" w:frame="1"/>
+          <w:lang w:val="en-US"/>
+        </w:rPr>
+      </w:pPr>
+      <w:r>
+        <w:rPr>
+          <w:rFonts w:ascii="Courier New" w:eastAsia="Times New Roman" w:hAnsi="Courier New" w:cs="Courier New"/>
+          <w:color w:val="4E5758"/>
+          <w:sz w:val="20"/>
+          <w:bdr w:val="none" w:sz="0" w:space="0" w:color="auto" w:frame="1"/>
+          <w:lang w:val="en-US"/>
+        </w:rPr>
+        <w:t>test</w:t>
+      </w:r>
+      <w:r>
+        <w:rPr>
+          <w:rFonts w:ascii="Courier New" w:eastAsia="Times New Roman" w:hAnsi="Courier New" w:cs="Courier New"/>
+          <w:color w:val="4E5758"/>
+          <w:sz w:val="20"/>
+          <w:bdr w:val="none" w:sz="0" w:space="0" w:color="auto" w:frame="1"/>
+          <w:lang w:val="en-US"/>
+        </w:rPr>
+        <w:t>Image.</w:t>
+      </w:r>
+      <w:r>
+        <w:rPr>
+          <w:rFonts w:ascii="Courier New" w:eastAsia="Times New Roman" w:hAnsi="Courier New" w:cs="Courier New"/>
+          <w:color w:val="3364AD"/>
+          <w:sz w:val="20"/>
+          <w:bdr w:val="none" w:sz="0" w:space="0" w:color="auto" w:frame="1"/>
+          <w:lang w:val="en-US"/>
+        </w:rPr>
+        <w:t>Source</w:t>
+      </w:r>
+      <w:r>
+        <w:rPr>
+          <w:rFonts w:ascii="Courier New" w:eastAsia="Times New Roman" w:hAnsi="Courier New" w:cs="Courier New"/>
+          <w:color w:val="4E5758"/>
+          <w:sz w:val="20"/>
+          <w:bdr w:val="none" w:sz="0" w:space="0" w:color="auto" w:frame="1"/>
+          <w:lang w:val="en-US"/>
+        </w:rPr>
+        <w:t xml:space="preserve"> </w:t>
+      </w:r>
+      <w:r>
+        <w:rPr>
+          <w:rFonts w:ascii="Courier New" w:eastAsia="Times New Roman" w:hAnsi="Courier New" w:cs="Courier New"/>
+          <w:color w:val="268BD2"/>
+          <w:sz w:val="20"/>
+          <w:bdr w:val="none" w:sz="0" w:space="0" w:color="auto" w:frame="1"/>
+          <w:lang w:val="en-US"/>
+        </w:rPr>
+        <w:t>=</w:t>
+      </w:r>
+      <w:r>
+        <w:rPr>
+          <w:rFonts w:ascii="Courier New" w:eastAsia="Times New Roman" w:hAnsi="Courier New" w:cs="Courier New"/>
+          <w:color w:val="4E5758"/>
+          <w:sz w:val="20"/>
+          <w:bdr w:val="none" w:sz="0" w:space="0" w:color="auto" w:frame="1"/>
+          <w:lang w:val="en-US"/>
+        </w:rPr>
+        <w:t xml:space="preserve">  </w:t>
+      </w:r>
+      <w:r>
+        <w:rPr>
+          <w:rFonts w:ascii="Courier New" w:eastAsia="Times New Roman" w:hAnsi="Courier New" w:cs="Courier New"/>
+          <w:color w:val="3364AD"/>
+          <w:sz w:val="20"/>
+          <w:bdr w:val="none" w:sz="0" w:space="0" w:color="auto" w:frame="1"/>
+          <w:lang w:val="en-US"/>
+        </w:rPr>
+        <w:t>Device</w:t>
+      </w:r>
+      <w:r>
+        <w:rPr>
+          <w:rFonts w:ascii="Courier New" w:eastAsia="Times New Roman" w:hAnsi="Courier New" w:cs="Courier New"/>
+          <w:color w:val="4E5758"/>
+          <w:sz w:val="20"/>
+          <w:bdr w:val="none" w:sz="0" w:space="0" w:color="auto" w:frame="1"/>
+          <w:lang w:val="en-US"/>
+        </w:rPr>
+        <w:t>.</w:t>
+      </w:r>
+      <w:r>
+        <w:rPr>
+          <w:rFonts w:ascii="Courier New" w:eastAsia="Times New Roman" w:hAnsi="Courier New" w:cs="Courier New"/>
+          <w:color w:val="3364AD"/>
+          <w:sz w:val="20"/>
+          <w:bdr w:val="none" w:sz="0" w:space="0" w:color="auto" w:frame="1"/>
+          <w:lang w:val="en-US"/>
+        </w:rPr>
+        <w:t>OnPlatform</w:t>
+      </w:r>
+      <w:r>
+        <w:rPr>
+          <w:rFonts w:ascii="Courier New" w:eastAsia="Times New Roman" w:hAnsi="Courier New" w:cs="Courier New"/>
+          <w:color w:val="4E5758"/>
+          <w:sz w:val="20"/>
+          <w:bdr w:val="none" w:sz="0" w:space="0" w:color="auto" w:frame="1"/>
+          <w:lang w:val="en-US"/>
+        </w:rPr>
+        <w:t>(</w:t>
+      </w:r>
+    </w:p>
+    <w:p>
+      <w:pPr>
+        <w:pBdr>
+          <w:top w:val="single" w:sz="24" w:space="12" w:color="ECF0F1"/>
+          <w:left w:val="single" w:sz="24" w:space="14" w:color="ECF0F1"/>
+          <w:bottom w:val="single" w:sz="24" w:space="12" w:color="ECF0F1"/>
+          <w:right w:val="single" w:sz="24" w:space="14" w:color="ECF0F1"/>
+        </w:pBdr>
+        <w:shd w:val="clear" w:color="auto" w:fill="FFFFFF"/>
+        <w:tabs>
+          <w:tab w:val="left" w:pos="916"/>
+          <w:tab w:val="left" w:pos="1832"/>
+          <w:tab w:val="left" w:pos="2748"/>
+          <w:tab w:val="left" w:pos="3664"/>
+          <w:tab w:val="left" w:pos="4580"/>
+          <w:tab w:val="left" w:pos="5496"/>
+          <w:tab w:val="left" w:pos="6412"/>
+          <w:tab w:val="left" w:pos="7328"/>
+          <w:tab w:val="left" w:pos="8244"/>
+          <w:tab w:val="left" w:pos="9160"/>
+          <w:tab w:val="left" w:pos="10076"/>
+          <w:tab w:val="left" w:pos="10992"/>
+          <w:tab w:val="left" w:pos="11908"/>
+          <w:tab w:val="left" w:pos="12824"/>
+          <w:tab w:val="left" w:pos="13740"/>
+          <w:tab w:val="left" w:pos="14656"/>
+        </w:tabs>
+        <w:spacing w:after="0" w:line="240" w:lineRule="auto"/>
+        <w:rPr>
+          <w:rFonts w:ascii="Courier New" w:eastAsia="Times New Roman" w:hAnsi="Courier New" w:cs="Courier New"/>
+          <w:color w:val="4E5758"/>
+          <w:sz w:val="20"/>
+          <w:bdr w:val="none" w:sz="0" w:space="0" w:color="auto" w:frame="1"/>
+          <w:lang w:val="en-US"/>
+        </w:rPr>
+      </w:pPr>
+      <w:r>
+        <w:rPr>
+          <w:rFonts w:ascii="Courier New" w:eastAsia="Times New Roman" w:hAnsi="Courier New" w:cs="Courier New"/>
+          <w:color w:val="4E5758"/>
+          <w:sz w:val="20"/>
+          <w:bdr w:val="none" w:sz="0" w:space="0" w:color="auto" w:frame="1"/>
+          <w:lang w:val="en-US"/>
+        </w:rPr>
+        <w:t xml:space="preserve">            iOS: </w:t>
+      </w:r>
+      <w:r>
+        <w:rPr>
+          <w:rFonts w:ascii="Courier New" w:eastAsia="Times New Roman" w:hAnsi="Courier New" w:cs="Courier New"/>
+          <w:color w:val="3364AD"/>
+          <w:sz w:val="20"/>
+          <w:bdr w:val="none" w:sz="0" w:space="0" w:color="auto" w:frame="1"/>
+          <w:lang w:val="en-US"/>
+        </w:rPr>
+        <w:t>ImageSource</w:t>
+      </w:r>
+      <w:r>
+        <w:rPr>
+          <w:rFonts w:ascii="Courier New" w:eastAsia="Times New Roman" w:hAnsi="Courier New" w:cs="Courier New"/>
+          <w:color w:val="4E5758"/>
+          <w:sz w:val="20"/>
+          <w:bdr w:val="none" w:sz="0" w:space="0" w:color="auto" w:frame="1"/>
+          <w:lang w:val="en-US"/>
+        </w:rPr>
+        <w:t>.</w:t>
+      </w:r>
+      <w:r>
+        <w:rPr>
+          <w:rFonts w:ascii="Courier New" w:eastAsia="Times New Roman" w:hAnsi="Courier New" w:cs="Courier New"/>
+          <w:color w:val="3364AD"/>
+          <w:sz w:val="20"/>
+          <w:bdr w:val="none" w:sz="0" w:space="0" w:color="auto" w:frame="1"/>
+          <w:lang w:val="en-US"/>
+        </w:rPr>
+        <w:t>FromFile</w:t>
+      </w:r>
+      <w:r>
+        <w:rPr>
+          <w:rFonts w:ascii="Courier New" w:eastAsia="Times New Roman" w:hAnsi="Courier New" w:cs="Courier New"/>
+          <w:color w:val="4E5758"/>
+          <w:sz w:val="20"/>
+          <w:bdr w:val="none" w:sz="0" w:space="0" w:color="auto" w:frame="1"/>
+          <w:lang w:val="en-US"/>
+        </w:rPr>
+        <w:t>(</w:t>
+      </w:r>
+      <w:r>
+        <w:rPr>
+          <w:rFonts w:ascii="Courier New" w:eastAsia="Times New Roman" w:hAnsi="Courier New" w:cs="Courier New"/>
+          <w:color w:val="F57D00"/>
+          <w:sz w:val="20"/>
+          <w:bdr w:val="none" w:sz="0" w:space="0" w:color="auto" w:frame="1"/>
+          <w:lang w:val="en-US"/>
+        </w:rPr>
+        <w:t>"Images/</w:t>
+      </w:r>
+      <w:r>
+        <w:rPr>
+          <w:rFonts w:ascii="Courier New" w:eastAsia="Times New Roman" w:hAnsi="Courier New" w:cs="Courier New"/>
+          <w:color w:val="F57D00"/>
+          <w:sz w:val="20"/>
+          <w:bdr w:val="none" w:sz="0" w:space="0" w:color="auto" w:frame="1"/>
+          <w:lang w:val="en-US"/>
+        </w:rPr>
+        <w:t>test</w:t>
+      </w:r>
+      <w:r>
+        <w:rPr>
+          <w:rFonts w:ascii="Courier New" w:eastAsia="Times New Roman" w:hAnsi="Courier New" w:cs="Courier New"/>
+          <w:color w:val="F57D00"/>
+          <w:sz w:val="20"/>
+          <w:bdr w:val="none" w:sz="0" w:space="0" w:color="auto" w:frame="1"/>
+          <w:lang w:val="en-US"/>
+        </w:rPr>
+        <w:t>t.jpg"</w:t>
+      </w:r>
+      <w:r>
+        <w:rPr>
+          <w:rFonts w:ascii="Courier New" w:eastAsia="Times New Roman" w:hAnsi="Courier New" w:cs="Courier New"/>
+          <w:color w:val="4E5758"/>
+          <w:sz w:val="20"/>
+          <w:bdr w:val="none" w:sz="0" w:space="0" w:color="auto" w:frame="1"/>
+          <w:lang w:val="en-US"/>
+        </w:rPr>
+        <w:t>),</w:t>
+      </w:r>
+    </w:p>
+    <w:p>
+      <w:pPr>
+        <w:pBdr>
+          <w:top w:val="single" w:sz="24" w:space="12" w:color="ECF0F1"/>
+          <w:left w:val="single" w:sz="24" w:space="14" w:color="ECF0F1"/>
+          <w:bottom w:val="single" w:sz="24" w:space="12" w:color="ECF0F1"/>
+          <w:right w:val="single" w:sz="24" w:space="14" w:color="ECF0F1"/>
+        </w:pBdr>
+        <w:shd w:val="clear" w:color="auto" w:fill="FFFFFF"/>
+        <w:tabs>
+          <w:tab w:val="left" w:pos="916"/>
+          <w:tab w:val="left" w:pos="1832"/>
+          <w:tab w:val="left" w:pos="2748"/>
+          <w:tab w:val="left" w:pos="3664"/>
+          <w:tab w:val="left" w:pos="4580"/>
+          <w:tab w:val="left" w:pos="5496"/>
+          <w:tab w:val="left" w:pos="6412"/>
+          <w:tab w:val="left" w:pos="7328"/>
+          <w:tab w:val="left" w:pos="8244"/>
+          <w:tab w:val="left" w:pos="9160"/>
+          <w:tab w:val="left" w:pos="10076"/>
+          <w:tab w:val="left" w:pos="10992"/>
+          <w:tab w:val="left" w:pos="11908"/>
+          <w:tab w:val="left" w:pos="12824"/>
+          <w:tab w:val="left" w:pos="13740"/>
+          <w:tab w:val="left" w:pos="14656"/>
+        </w:tabs>
+        <w:spacing w:after="0" w:line="240" w:lineRule="auto"/>
+        <w:rPr>
+          <w:rFonts w:ascii="Courier New" w:eastAsia="Times New Roman" w:hAnsi="Courier New" w:cs="Courier New"/>
+          <w:color w:val="4E5758"/>
+          <w:sz w:val="20"/>
+          <w:bdr w:val="none" w:sz="0" w:space="0" w:color="auto" w:frame="1"/>
+          <w:lang w:val="en-US"/>
+        </w:rPr>
+      </w:pPr>
+      <w:r>
+        <w:rPr>
+          <w:rFonts w:ascii="Courier New" w:eastAsia="Times New Roman" w:hAnsi="Courier New" w:cs="Courier New"/>
+          <w:color w:val="4E5758"/>
+          <w:sz w:val="20"/>
+          <w:bdr w:val="none" w:sz="0" w:space="0" w:color="auto" w:frame="1"/>
+          <w:lang w:val="en-US"/>
+        </w:rPr>
+        <w:t xml:space="preserve">            </w:t>
+      </w:r>
+      <w:r>
+        <w:rPr>
+          <w:rFonts w:ascii="Courier New" w:eastAsia="Times New Roman" w:hAnsi="Courier New" w:cs="Courier New"/>
+          <w:color w:val="3364AD"/>
+          <w:sz w:val="20"/>
+          <w:bdr w:val="none" w:sz="0" w:space="0" w:color="auto" w:frame="1"/>
+          <w:lang w:val="en-US"/>
+        </w:rPr>
+        <w:t>Android</w:t>
+      </w:r>
+      <w:r>
+        <w:rPr>
+          <w:rFonts w:ascii="Courier New" w:eastAsia="Times New Roman" w:hAnsi="Courier New" w:cs="Courier New"/>
+          <w:color w:val="4E5758"/>
+          <w:sz w:val="20"/>
+          <w:bdr w:val="none" w:sz="0" w:space="0" w:color="auto" w:frame="1"/>
+          <w:lang w:val="en-US"/>
+        </w:rPr>
+        <w:t xml:space="preserve">:  </w:t>
+      </w:r>
+      <w:r>
+        <w:rPr>
+          <w:rFonts w:ascii="Courier New" w:eastAsia="Times New Roman" w:hAnsi="Courier New" w:cs="Courier New"/>
+          <w:color w:val="3364AD"/>
+          <w:sz w:val="20"/>
+          <w:bdr w:val="none" w:sz="0" w:space="0" w:color="auto" w:frame="1"/>
+          <w:lang w:val="en-US"/>
+        </w:rPr>
+        <w:t>ImageSource</w:t>
+      </w:r>
+      <w:r>
+        <w:rPr>
+          <w:rFonts w:ascii="Courier New" w:eastAsia="Times New Roman" w:hAnsi="Courier New" w:cs="Courier New"/>
+          <w:color w:val="4E5758"/>
+          <w:sz w:val="20"/>
+          <w:bdr w:val="none" w:sz="0" w:space="0" w:color="auto" w:frame="1"/>
+          <w:lang w:val="en-US"/>
+        </w:rPr>
+        <w:t>.</w:t>
+      </w:r>
+      <w:r>
+        <w:rPr>
+          <w:rFonts w:ascii="Courier New" w:eastAsia="Times New Roman" w:hAnsi="Courier New" w:cs="Courier New"/>
+          <w:color w:val="555753"/>
+          <w:sz w:val="20"/>
+          <w:bdr w:val="none" w:sz="0" w:space="0" w:color="auto" w:frame="1"/>
+          <w:lang w:val="en-US"/>
+        </w:rPr>
+        <w:t>FromFile</w:t>
+      </w:r>
+      <w:r>
+        <w:rPr>
+          <w:rFonts w:ascii="Courier New" w:eastAsia="Times New Roman" w:hAnsi="Courier New" w:cs="Courier New"/>
+          <w:color w:val="4E5758"/>
+          <w:sz w:val="20"/>
+          <w:bdr w:val="none" w:sz="0" w:space="0" w:color="auto" w:frame="1"/>
+          <w:lang w:val="en-US"/>
+        </w:rPr>
+        <w:t>(</w:t>
+      </w:r>
+      <w:r>
+        <w:rPr>
+          <w:rFonts w:ascii="Courier New" w:eastAsia="Times New Roman" w:hAnsi="Courier New" w:cs="Courier New"/>
+          <w:color w:val="F57D00"/>
+          <w:sz w:val="20"/>
+          <w:bdr w:val="none" w:sz="0" w:space="0" w:color="auto" w:frame="1"/>
+          <w:lang w:val="en-US"/>
+        </w:rPr>
+        <w:t>"</w:t>
+      </w:r>
+      <w:r>
+        <w:rPr>
+          <w:rFonts w:ascii="Courier New" w:eastAsia="Times New Roman" w:hAnsi="Courier New" w:cs="Courier New"/>
+          <w:color w:val="F57D00"/>
+          <w:sz w:val="20"/>
+          <w:bdr w:val="none" w:sz="0" w:space="0" w:color="auto" w:frame="1"/>
+          <w:lang w:val="en-US"/>
+        </w:rPr>
+        <w:t>test</w:t>
+      </w:r>
+      <w:r>
+        <w:rPr>
+          <w:rFonts w:ascii="Courier New" w:eastAsia="Times New Roman" w:hAnsi="Courier New" w:cs="Courier New"/>
+          <w:color w:val="F57D00"/>
+          <w:sz w:val="20"/>
+          <w:bdr w:val="none" w:sz="0" w:space="0" w:color="auto" w:frame="1"/>
+          <w:lang w:val="en-US"/>
+        </w:rPr>
+        <w:t>.jpg"</w:t>
+      </w:r>
+      <w:r>
+        <w:rPr>
+          <w:rFonts w:ascii="Courier New" w:eastAsia="Times New Roman" w:hAnsi="Courier New" w:cs="Courier New"/>
+          <w:color w:val="4E5758"/>
+          <w:sz w:val="20"/>
+          <w:bdr w:val="none" w:sz="0" w:space="0" w:color="auto" w:frame="1"/>
+          <w:lang w:val="en-US"/>
+        </w:rPr>
+        <w:t>),</w:t>
+      </w:r>
+    </w:p>
+    <w:p>
+      <w:pPr>
+        <w:pBdr>
+          <w:top w:val="single" w:sz="24" w:space="12" w:color="ECF0F1"/>
+          <w:left w:val="single" w:sz="24" w:space="14" w:color="ECF0F1"/>
+          <w:bottom w:val="single" w:sz="24" w:space="12" w:color="ECF0F1"/>
+          <w:right w:val="single" w:sz="24" w:space="14" w:color="ECF0F1"/>
+        </w:pBdr>
+        <w:shd w:val="clear" w:color="auto" w:fill="FFFFFF"/>
+        <w:tabs>
+          <w:tab w:val="left" w:pos="916"/>
+          <w:tab w:val="left" w:pos="1832"/>
+          <w:tab w:val="left" w:pos="2748"/>
+          <w:tab w:val="left" w:pos="3664"/>
+          <w:tab w:val="left" w:pos="4580"/>
+          <w:tab w:val="left" w:pos="5496"/>
+          <w:tab w:val="left" w:pos="6412"/>
+          <w:tab w:val="left" w:pos="7328"/>
+          <w:tab w:val="left" w:pos="8244"/>
+          <w:tab w:val="left" w:pos="9160"/>
+          <w:tab w:val="left" w:pos="10076"/>
+          <w:tab w:val="left" w:pos="10992"/>
+          <w:tab w:val="left" w:pos="11908"/>
+          <w:tab w:val="left" w:pos="12824"/>
+          <w:tab w:val="left" w:pos="13740"/>
+          <w:tab w:val="left" w:pos="14656"/>
+        </w:tabs>
+        <w:spacing w:after="0" w:line="240" w:lineRule="auto"/>
+        <w:rPr>
+          <w:rFonts w:ascii="Courier New" w:eastAsia="Times New Roman" w:hAnsi="Courier New" w:cs="Courier New"/>
+          <w:color w:val="4E5758"/>
+          <w:sz w:val="21"/>
+          <w:szCs w:val="21"/>
+          <w:lang w:val="en-US"/>
+        </w:rPr>
+      </w:pPr>
+      <w:r>
+        <w:rPr>
+          <w:rFonts w:ascii="Courier New" w:eastAsia="Times New Roman" w:hAnsi="Courier New" w:cs="Courier New"/>
+          <w:color w:val="4E5758"/>
+          <w:sz w:val="20"/>
+          <w:bdr w:val="none" w:sz="0" w:space="0" w:color="auto" w:frame="1"/>
+          <w:lang w:val="en-US"/>
+        </w:rPr>
+        <w:t xml:space="preserve">            </w:t>
+      </w:r>
+      <w:r>
+        <w:rPr>
+          <w:rFonts w:ascii="Courier New" w:eastAsia="Times New Roman" w:hAnsi="Courier New" w:cs="Courier New"/>
+          <w:color w:val="3364AD"/>
+          <w:sz w:val="20"/>
+          <w:bdr w:val="none" w:sz="0" w:space="0" w:color="auto" w:frame="1"/>
+          <w:lang w:val="en-US"/>
+        </w:rPr>
+        <w:t>WinPhone</w:t>
+      </w:r>
+      <w:r>
+        <w:rPr>
+          <w:rFonts w:ascii="Courier New" w:eastAsia="Times New Roman" w:hAnsi="Courier New" w:cs="Courier New"/>
+          <w:color w:val="4E5758"/>
+          <w:sz w:val="20"/>
+          <w:bdr w:val="none" w:sz="0" w:space="0" w:color="auto" w:frame="1"/>
+          <w:lang w:val="en-US"/>
+        </w:rPr>
+        <w:t xml:space="preserve">: </w:t>
+      </w:r>
+      <w:r>
+        <w:rPr>
+          <w:rFonts w:ascii="Courier New" w:eastAsia="Times New Roman" w:hAnsi="Courier New" w:cs="Courier New"/>
+          <w:color w:val="3364AD"/>
+          <w:sz w:val="20"/>
+          <w:bdr w:val="none" w:sz="0" w:space="0" w:color="auto" w:frame="1"/>
+          <w:lang w:val="en-US"/>
+        </w:rPr>
+        <w:t>ImageSource</w:t>
+      </w:r>
+      <w:r>
+        <w:rPr>
+          <w:rFonts w:ascii="Courier New" w:eastAsia="Times New Roman" w:hAnsi="Courier New" w:cs="Courier New"/>
+          <w:color w:val="4E5758"/>
+          <w:sz w:val="20"/>
+          <w:bdr w:val="none" w:sz="0" w:space="0" w:color="auto" w:frame="1"/>
+          <w:lang w:val="en-US"/>
+        </w:rPr>
+        <w:t>.</w:t>
+      </w:r>
+      <w:r>
+        <w:rPr>
+          <w:rFonts w:ascii="Courier New" w:eastAsia="Times New Roman" w:hAnsi="Courier New" w:cs="Courier New"/>
+          <w:color w:val="555753"/>
+          <w:sz w:val="20"/>
+          <w:bdr w:val="none" w:sz="0" w:space="0" w:color="auto" w:frame="1"/>
+          <w:lang w:val="en-US"/>
+        </w:rPr>
+        <w:t>FromFile</w:t>
+      </w:r>
+      <w:r>
+        <w:rPr>
+          <w:rFonts w:ascii="Courier New" w:eastAsia="Times New Roman" w:hAnsi="Courier New" w:cs="Courier New"/>
+          <w:color w:val="4E5758"/>
+          <w:sz w:val="20"/>
+          <w:bdr w:val="none" w:sz="0" w:space="0" w:color="auto" w:frame="1"/>
+          <w:lang w:val="en-US"/>
+        </w:rPr>
+        <w:t>(</w:t>
+      </w:r>
+      <w:r>
+        <w:rPr>
+          <w:rFonts w:ascii="Courier New" w:eastAsia="Times New Roman" w:hAnsi="Courier New" w:cs="Courier New"/>
+          <w:color w:val="F57D00"/>
+          <w:sz w:val="20"/>
+          <w:bdr w:val="none" w:sz="0" w:space="0" w:color="auto" w:frame="1"/>
+          <w:lang w:val="en-US"/>
+        </w:rPr>
+        <w:t>"Images/</w:t>
+      </w:r>
+      <w:r>
+        <w:rPr>
+          <w:rFonts w:ascii="Courier New" w:eastAsia="Times New Roman" w:hAnsi="Courier New" w:cs="Courier New"/>
+          <w:color w:val="F57D00"/>
+          <w:sz w:val="20"/>
+          <w:bdr w:val="none" w:sz="0" w:space="0" w:color="auto" w:frame="1"/>
+          <w:lang w:val="en-US"/>
+        </w:rPr>
+        <w:t>test</w:t>
+      </w:r>
+      <w:r>
+        <w:rPr>
+          <w:rFonts w:ascii="Courier New" w:eastAsia="Times New Roman" w:hAnsi="Courier New" w:cs="Courier New"/>
+          <w:color w:val="F57D00"/>
+          <w:sz w:val="20"/>
+          <w:bdr w:val="none" w:sz="0" w:space="0" w:color="auto" w:frame="1"/>
+          <w:lang w:val="en-US"/>
+        </w:rPr>
+        <w:t>.png"</w:t>
+      </w:r>
+      <w:r>
+        <w:rPr>
+          <w:rFonts w:ascii="Courier New" w:eastAsia="Times New Roman" w:hAnsi="Courier New" w:cs="Courier New"/>
+          <w:color w:val="4E5758"/>
+          <w:sz w:val="20"/>
+          <w:bdr w:val="none" w:sz="0" w:space="0" w:color="auto" w:frame="1"/>
+          <w:lang w:val="en-US"/>
+        </w:rPr>
+        <w:t>));</w:t>
+      </w:r>
+    </w:p>
+    <w:p>
+      <w:pPr>
+        <w:spacing w:after="200"/>
+      </w:pPr>
+      <w:r>
+        <w:t xml:space="preserve">Hierbij word steeds dezelfde afbeelding ingeladen op </w:t>
+      </w:r>
+      <w:r>
+        <w:t>de verschillende systemen.</w:t>
+      </w:r>
+      <w:r>
         <w:br w:type="page"/>
       </w:r>
     </w:p>
@@ -3253,15 +4482,20 @@
       <w:pPr>
         <w:pStyle w:val="Kop1"/>
       </w:pPr>
-      <w:bookmarkStart w:id="5" w:name="_Toc483835085"/>
+      <w:bookmarkStart w:id="6" w:name="_Toc483835085"/>
       <w:r>
         <w:lastRenderedPageBreak/>
         <w:t>Bronnen</w:t>
       </w:r>
-      <w:bookmarkEnd w:id="5"/>
-    </w:p>
-    <w:p>
-      <w:hyperlink r:id="rId15" w:history="1">
+      <w:bookmarkEnd w:id="6"/>
+    </w:p>
+    <w:p>
+      <w:pPr>
+        <w:rPr>
+          <w:rStyle w:val="Hyperlink"/>
+        </w:rPr>
+      </w:pPr>
+      <w:hyperlink r:id="rId16" w:history="1">
         <w:r>
           <w:rPr>
             <w:rStyle w:val="Hyperlink"/>
@@ -3270,9 +4504,21 @@
         </w:r>
       </w:hyperlink>
     </w:p>
-    <w:p/>
+    <w:p>
+      <w:pPr>
+        <w:rPr>
+          <w:rStyle w:val="Hyperlink"/>
+        </w:rPr>
+      </w:pPr>
+      <w:r>
+        <w:rPr>
+          <w:rStyle w:val="Hyperlink"/>
+        </w:rPr>
+        <w:t>https://developer.xamarin.com/guides/xamarin-forms/user-interface/images/</w:t>
+      </w:r>
+    </w:p>
     <w:sectPr>
-      <w:footerReference w:type="default" r:id="rId16"/>
+      <w:footerReference w:type="default" r:id="rId17"/>
       <w:pgSz w:w="11906" w:h="16838"/>
       <w:pgMar w:top="1417" w:right="1417" w:bottom="1417" w:left="1417" w:header="708" w:footer="708" w:gutter="0"/>
       <w:pgNumType w:start="0"/>
@@ -3284,7 +4530,7 @@
 </file>
 
 <file path=word/endnotes.xml><?xml version="1.0" encoding="utf-8"?>
-<w:endnotes xmlns:wpc="http://schemas.microsoft.com/office/word/2010/wordprocessingCanvas" xmlns:cx="http://schemas.microsoft.com/office/drawing/2014/chartex" xmlns:cx1="http://schemas.microsoft.com/office/drawing/2015/9/8/chartex" xmlns:cx2="http://schemas.microsoft.com/office/drawing/2015/10/21/chartex" xmlns:cx3="http://schemas.microsoft.com/office/drawing/2016/5/9/chartex" xmlns:cx4="http://schemas.microsoft.com/office/drawing/2016/5/10/chartex" xmlns:cx5="http://schemas.microsoft.com/office/drawing/2016/5/11/chartex" xmlns:cx6="http://schemas.microsoft.com/office/drawing/2016/5/12/chartex" xmlns:cx7="http://schemas.microsoft.com/office/drawing/2016/5/13/chartex" xmlns:cx8="http://schemas.microsoft.com/office/drawing/2016/5/14/chartex" xmlns:mc="http://schemas.openxmlformats.org/markup-compatibility/2006" xmlns:aink="http://schemas.microsoft.com/office/drawing/2016/ink" xmlns:o="urn:schemas-microsoft-com:office:office" xmlns:r="http://schemas.openxmlformats.org/officeDocument/2006/relationships" xmlns:m="http://schemas.openxmlformats.org/officeDocument/2006/math" xmlns:v="urn:schemas-microsoft-com:vml" xmlns:wp14="http://schemas.microsoft.com/office/word/2010/wordprocessingDrawing" xmlns:wp="http://schemas.openxmlformats.org/drawingml/2006/wordprocessingDrawing" xmlns:w10="urn:schemas-microsoft-com:office:word" xmlns:w="http://schemas.openxmlformats.org/wordprocessingml/2006/main" xmlns:w14="http://schemas.microsoft.com/office/word/2010/wordml" xmlns:w15="http://schemas.microsoft.com/office/word/2012/wordml" xmlns:w16se="http://schemas.microsoft.com/office/word/2015/wordml/symex" xmlns:wpg="http://schemas.microsoft.com/office/word/2010/wordprocessingGroup" xmlns:wpi="http://schemas.microsoft.com/office/word/2010/wordprocessingInk" xmlns:wne="http://schemas.microsoft.com/office/word/2006/wordml" xmlns:wps="http://schemas.microsoft.com/office/word/2010/wordprocessingShape" mc:Ignorable="w14 w15 w16se wp14">
+<w:endnotes xmlns:wpc="http://schemas.microsoft.com/office/word/2010/wordprocessingCanvas" xmlns:cx="http://schemas.microsoft.com/office/drawing/2014/chartex" xmlns:cx1="http://schemas.microsoft.com/office/drawing/2015/9/8/chartex" xmlns:cx2="http://schemas.microsoft.com/office/drawing/2015/10/21/chartex" xmlns:cx3="http://schemas.microsoft.com/office/drawing/2016/5/9/chartex" xmlns:cx4="http://schemas.microsoft.com/office/drawing/2016/5/10/chartex" xmlns:cx5="http://schemas.microsoft.com/office/drawing/2016/5/11/chartex" xmlns:cx6="http://schemas.microsoft.com/office/drawing/2016/5/12/chartex" xmlns:cx7="http://schemas.microsoft.com/office/drawing/2016/5/13/chartex" xmlns:cx8="http://schemas.microsoft.com/office/drawing/2016/5/14/chartex" xmlns:mc="http://schemas.openxmlformats.org/markup-compatibility/2006" xmlns:aink="http://schemas.microsoft.com/office/drawing/2016/ink" xmlns:am3d="http://schemas.microsoft.com/office/drawing/2017/model3d" xmlns:o="urn:schemas-microsoft-com:office:office" xmlns:r="http://schemas.openxmlformats.org/officeDocument/2006/relationships" xmlns:m="http://schemas.openxmlformats.org/officeDocument/2006/math" xmlns:v="urn:schemas-microsoft-com:vml" xmlns:wp14="http://schemas.microsoft.com/office/word/2010/wordprocessingDrawing" xmlns:wp="http://schemas.openxmlformats.org/drawingml/2006/wordprocessingDrawing" xmlns:w10="urn:schemas-microsoft-com:office:word" xmlns:w="http://schemas.openxmlformats.org/wordprocessingml/2006/main" xmlns:w14="http://schemas.microsoft.com/office/word/2010/wordml" xmlns:w15="http://schemas.microsoft.com/office/word/2012/wordml" xmlns:w16se="http://schemas.microsoft.com/office/word/2015/wordml/symex" xmlns:wpg="http://schemas.microsoft.com/office/word/2010/wordprocessingGroup" xmlns:wpi="http://schemas.microsoft.com/office/word/2010/wordprocessingInk" xmlns:wne="http://schemas.microsoft.com/office/word/2006/wordml" xmlns:wps="http://schemas.microsoft.com/office/word/2010/wordprocessingShape" mc:Ignorable="w14 w15 w16se wp14">
   <w:endnote w:type="separator" w:id="-1">
     <w:p>
       <w:pPr>
@@ -3309,7 +4555,7 @@
 </file>
 
 <file path=word/footer1.xml><?xml version="1.0" encoding="utf-8"?>
-<w:ftr xmlns:wpc="http://schemas.microsoft.com/office/word/2010/wordprocessingCanvas" xmlns:cx="http://schemas.microsoft.com/office/drawing/2014/chartex" xmlns:cx1="http://schemas.microsoft.com/office/drawing/2015/9/8/chartex" xmlns:cx2="http://schemas.microsoft.com/office/drawing/2015/10/21/chartex" xmlns:cx3="http://schemas.microsoft.com/office/drawing/2016/5/9/chartex" xmlns:cx4="http://schemas.microsoft.com/office/drawing/2016/5/10/chartex" xmlns:cx5="http://schemas.microsoft.com/office/drawing/2016/5/11/chartex" xmlns:cx6="http://schemas.microsoft.com/office/drawing/2016/5/12/chartex" xmlns:cx7="http://schemas.microsoft.com/office/drawing/2016/5/13/chartex" xmlns:cx8="http://schemas.microsoft.com/office/drawing/2016/5/14/chartex" xmlns:mc="http://schemas.openxmlformats.org/markup-compatibility/2006" xmlns:aink="http://schemas.microsoft.com/office/drawing/2016/ink" xmlns:o="urn:schemas-microsoft-com:office:office" xmlns:r="http://schemas.openxmlformats.org/officeDocument/2006/relationships" xmlns:m="http://schemas.openxmlformats.org/officeDocument/2006/math" xmlns:v="urn:schemas-microsoft-com:vml" xmlns:wp14="http://schemas.microsoft.com/office/word/2010/wordprocessingDrawing" xmlns:wp="http://schemas.openxmlformats.org/drawingml/2006/wordprocessingDrawing" xmlns:w10="urn:schemas-microsoft-com:office:word" xmlns:w="http://schemas.openxmlformats.org/wordprocessingml/2006/main" xmlns:w14="http://schemas.microsoft.com/office/word/2010/wordml" xmlns:w15="http://schemas.microsoft.com/office/word/2012/wordml" xmlns:w16se="http://schemas.microsoft.com/office/word/2015/wordml/symex" xmlns:wpg="http://schemas.microsoft.com/office/word/2010/wordprocessingGroup" xmlns:wpi="http://schemas.microsoft.com/office/word/2010/wordprocessingInk" xmlns:wne="http://schemas.microsoft.com/office/word/2006/wordml" xmlns:wps="http://schemas.microsoft.com/office/word/2010/wordprocessingShape" mc:Ignorable="w14 w15 w16se wp14">
+<w:ftr xmlns:wpc="http://schemas.microsoft.com/office/word/2010/wordprocessingCanvas" xmlns:cx="http://schemas.microsoft.com/office/drawing/2014/chartex" xmlns:cx1="http://schemas.microsoft.com/office/drawing/2015/9/8/chartex" xmlns:cx2="http://schemas.microsoft.com/office/drawing/2015/10/21/chartex" xmlns:cx3="http://schemas.microsoft.com/office/drawing/2016/5/9/chartex" xmlns:cx4="http://schemas.microsoft.com/office/drawing/2016/5/10/chartex" xmlns:cx5="http://schemas.microsoft.com/office/drawing/2016/5/11/chartex" xmlns:cx6="http://schemas.microsoft.com/office/drawing/2016/5/12/chartex" xmlns:cx7="http://schemas.microsoft.com/office/drawing/2016/5/13/chartex" xmlns:cx8="http://schemas.microsoft.com/office/drawing/2016/5/14/chartex" xmlns:mc="http://schemas.openxmlformats.org/markup-compatibility/2006" xmlns:aink="http://schemas.microsoft.com/office/drawing/2016/ink" xmlns:am3d="http://schemas.microsoft.com/office/drawing/2017/model3d" xmlns:o="urn:schemas-microsoft-com:office:office" xmlns:r="http://schemas.openxmlformats.org/officeDocument/2006/relationships" xmlns:m="http://schemas.openxmlformats.org/officeDocument/2006/math" xmlns:v="urn:schemas-microsoft-com:vml" xmlns:wp14="http://schemas.microsoft.com/office/word/2010/wordprocessingDrawing" xmlns:wp="http://schemas.openxmlformats.org/drawingml/2006/wordprocessingDrawing" xmlns:w10="urn:schemas-microsoft-com:office:word" xmlns:w="http://schemas.openxmlformats.org/wordprocessingml/2006/main" xmlns:w14="http://schemas.microsoft.com/office/word/2010/wordml" xmlns:w15="http://schemas.microsoft.com/office/word/2012/wordml" xmlns:w16se="http://schemas.microsoft.com/office/word/2015/wordml/symex" xmlns:wpg="http://schemas.microsoft.com/office/word/2010/wordprocessingGroup" xmlns:wpi="http://schemas.microsoft.com/office/word/2010/wordprocessingInk" xmlns:wne="http://schemas.microsoft.com/office/word/2006/wordml" xmlns:wps="http://schemas.microsoft.com/office/word/2010/wordprocessingShape" mc:Ignorable="w14 w15 w16se wp14">
   <w:sdt>
     <w:sdtPr>
       <w:id w:val="-1152435197"/>
@@ -3318,7 +4564,6 @@
         <w:docPartUnique/>
       </w:docPartObj>
     </w:sdtPr>
-    <w:sdtEndPr/>
     <w:sdtContent>
       <w:p>
         <w:pPr>
@@ -3338,7 +4583,7 @@
           <w:rPr>
             <w:noProof/>
           </w:rPr>
-          <w:t>0</w:t>
+          <w:t>5</w:t>
         </w:r>
         <w:r>
           <w:fldChar w:fldCharType="end"/>
@@ -3355,7 +4600,7 @@
 </file>
 
 <file path=word/footnotes.xml><?xml version="1.0" encoding="utf-8"?>
-<w:footnotes xmlns:wpc="http://schemas.microsoft.com/office/word/2010/wordprocessingCanvas" xmlns:cx="http://schemas.microsoft.com/office/drawing/2014/chartex" xmlns:cx1="http://schemas.microsoft.com/office/drawing/2015/9/8/chartex" xmlns:cx2="http://schemas.microsoft.com/office/drawing/2015/10/21/chartex" xmlns:cx3="http://schemas.microsoft.com/office/drawing/2016/5/9/chartex" xmlns:cx4="http://schemas.microsoft.com/office/drawing/2016/5/10/chartex" xmlns:cx5="http://schemas.microsoft.com/office/drawing/2016/5/11/chartex" xmlns:cx6="http://schemas.microsoft.com/office/drawing/2016/5/12/chartex" xmlns:cx7="http://schemas.microsoft.com/office/drawing/2016/5/13/chartex" xmlns:cx8="http://schemas.microsoft.com/office/drawing/2016/5/14/chartex" xmlns:mc="http://schemas.openxmlformats.org/markup-compatibility/2006" xmlns:aink="http://schemas.microsoft.com/office/drawing/2016/ink" xmlns:o="urn:schemas-microsoft-com:office:office" xmlns:r="http://schemas.openxmlformats.org/officeDocument/2006/relationships" xmlns:m="http://schemas.openxmlformats.org/officeDocument/2006/math" xmlns:v="urn:schemas-microsoft-com:vml" xmlns:wp14="http://schemas.microsoft.com/office/word/2010/wordprocessingDrawing" xmlns:wp="http://schemas.openxmlformats.org/drawingml/2006/wordprocessingDrawing" xmlns:w10="urn:schemas-microsoft-com:office:word" xmlns:w="http://schemas.openxmlformats.org/wordprocessingml/2006/main" xmlns:w14="http://schemas.microsoft.com/office/word/2010/wordml" xmlns:w15="http://schemas.microsoft.com/office/word/2012/wordml" xmlns:w16se="http://schemas.microsoft.com/office/word/2015/wordml/symex" xmlns:wpg="http://schemas.microsoft.com/office/word/2010/wordprocessingGroup" xmlns:wpi="http://schemas.microsoft.com/office/word/2010/wordprocessingInk" xmlns:wne="http://schemas.microsoft.com/office/word/2006/wordml" xmlns:wps="http://schemas.microsoft.com/office/word/2010/wordprocessingShape" mc:Ignorable="w14 w15 w16se wp14">
+<w:footnotes xmlns:wpc="http://schemas.microsoft.com/office/word/2010/wordprocessingCanvas" xmlns:cx="http://schemas.microsoft.com/office/drawing/2014/chartex" xmlns:cx1="http://schemas.microsoft.com/office/drawing/2015/9/8/chartex" xmlns:cx2="http://schemas.microsoft.com/office/drawing/2015/10/21/chartex" xmlns:cx3="http://schemas.microsoft.com/office/drawing/2016/5/9/chartex" xmlns:cx4="http://schemas.microsoft.com/office/drawing/2016/5/10/chartex" xmlns:cx5="http://schemas.microsoft.com/office/drawing/2016/5/11/chartex" xmlns:cx6="http://schemas.microsoft.com/office/drawing/2016/5/12/chartex" xmlns:cx7="http://schemas.microsoft.com/office/drawing/2016/5/13/chartex" xmlns:cx8="http://schemas.microsoft.com/office/drawing/2016/5/14/chartex" xmlns:mc="http://schemas.openxmlformats.org/markup-compatibility/2006" xmlns:aink="http://schemas.microsoft.com/office/drawing/2016/ink" xmlns:am3d="http://schemas.microsoft.com/office/drawing/2017/model3d" xmlns:o="urn:schemas-microsoft-com:office:office" xmlns:r="http://schemas.openxmlformats.org/officeDocument/2006/relationships" xmlns:m="http://schemas.openxmlformats.org/officeDocument/2006/math" xmlns:v="urn:schemas-microsoft-com:vml" xmlns:wp14="http://schemas.microsoft.com/office/word/2010/wordprocessingDrawing" xmlns:wp="http://schemas.openxmlformats.org/drawingml/2006/wordprocessingDrawing" xmlns:w10="urn:schemas-microsoft-com:office:word" xmlns:w="http://schemas.openxmlformats.org/wordprocessingml/2006/main" xmlns:w14="http://schemas.microsoft.com/office/word/2010/wordml" xmlns:w15="http://schemas.microsoft.com/office/word/2012/wordml" xmlns:w16se="http://schemas.microsoft.com/office/word/2015/wordml/symex" xmlns:wpg="http://schemas.microsoft.com/office/word/2010/wordprocessingGroup" xmlns:wpi="http://schemas.microsoft.com/office/word/2010/wordprocessingInk" xmlns:wne="http://schemas.microsoft.com/office/word/2006/wordml" xmlns:wps="http://schemas.microsoft.com/office/word/2010/wordprocessingShape" mc:Ignorable="w14 w15 w16se wp14">
   <w:footnote w:type="separator" w:id="-1">
     <w:p>
       <w:pPr>
@@ -3380,7 +4625,7 @@
 </file>
 
 <file path=word/numbering.xml><?xml version="1.0" encoding="utf-8"?>
-<w:numbering xmlns:wpc="http://schemas.microsoft.com/office/word/2010/wordprocessingCanvas" xmlns:cx="http://schemas.microsoft.com/office/drawing/2014/chartex" xmlns:cx1="http://schemas.microsoft.com/office/drawing/2015/9/8/chartex" xmlns:cx2="http://schemas.microsoft.com/office/drawing/2015/10/21/chartex" xmlns:cx3="http://schemas.microsoft.com/office/drawing/2016/5/9/chartex" xmlns:cx4="http://schemas.microsoft.com/office/drawing/2016/5/10/chartex" xmlns:cx5="http://schemas.microsoft.com/office/drawing/2016/5/11/chartex" xmlns:cx6="http://schemas.microsoft.com/office/drawing/2016/5/12/chartex" xmlns:cx7="http://schemas.microsoft.com/office/drawing/2016/5/13/chartex" xmlns:cx8="http://schemas.microsoft.com/office/drawing/2016/5/14/chartex" xmlns:mc="http://schemas.openxmlformats.org/markup-compatibility/2006" xmlns:aink="http://schemas.microsoft.com/office/drawing/2016/ink" xmlns:o="urn:schemas-microsoft-com:office:office" xmlns:r="http://schemas.openxmlformats.org/officeDocument/2006/relationships" xmlns:m="http://schemas.openxmlformats.org/officeDocument/2006/math" xmlns:v="urn:schemas-microsoft-com:vml" xmlns:wp14="http://schemas.microsoft.com/office/word/2010/wordprocessingDrawing" xmlns:wp="http://schemas.openxmlformats.org/drawingml/2006/wordprocessingDrawing" xmlns:w10="urn:schemas-microsoft-com:office:word" xmlns:w="http://schemas.openxmlformats.org/wordprocessingml/2006/main" xmlns:w14="http://schemas.microsoft.com/office/word/2010/wordml" xmlns:w15="http://schemas.microsoft.com/office/word/2012/wordml" xmlns:w16se="http://schemas.microsoft.com/office/word/2015/wordml/symex" xmlns:wpg="http://schemas.microsoft.com/office/word/2010/wordprocessingGroup" xmlns:wpi="http://schemas.microsoft.com/office/word/2010/wordprocessingInk" xmlns:wne="http://schemas.microsoft.com/office/word/2006/wordml" xmlns:wps="http://schemas.microsoft.com/office/word/2010/wordprocessingShape" mc:Ignorable="w14 w15 w16se wp14">
+<w:numbering xmlns:wpc="http://schemas.microsoft.com/office/word/2010/wordprocessingCanvas" xmlns:cx="http://schemas.microsoft.com/office/drawing/2014/chartex" xmlns:cx1="http://schemas.microsoft.com/office/drawing/2015/9/8/chartex" xmlns:cx2="http://schemas.microsoft.com/office/drawing/2015/10/21/chartex" xmlns:cx3="http://schemas.microsoft.com/office/drawing/2016/5/9/chartex" xmlns:cx4="http://schemas.microsoft.com/office/drawing/2016/5/10/chartex" xmlns:cx5="http://schemas.microsoft.com/office/drawing/2016/5/11/chartex" xmlns:cx6="http://schemas.microsoft.com/office/drawing/2016/5/12/chartex" xmlns:cx7="http://schemas.microsoft.com/office/drawing/2016/5/13/chartex" xmlns:cx8="http://schemas.microsoft.com/office/drawing/2016/5/14/chartex" xmlns:mc="http://schemas.openxmlformats.org/markup-compatibility/2006" xmlns:aink="http://schemas.microsoft.com/office/drawing/2016/ink" xmlns:am3d="http://schemas.microsoft.com/office/drawing/2017/model3d" xmlns:o="urn:schemas-microsoft-com:office:office" xmlns:r="http://schemas.openxmlformats.org/officeDocument/2006/relationships" xmlns:m="http://schemas.openxmlformats.org/officeDocument/2006/math" xmlns:v="urn:schemas-microsoft-com:vml" xmlns:wp14="http://schemas.microsoft.com/office/word/2010/wordprocessingDrawing" xmlns:wp="http://schemas.openxmlformats.org/drawingml/2006/wordprocessingDrawing" xmlns:w10="urn:schemas-microsoft-com:office:word" xmlns:w="http://schemas.openxmlformats.org/wordprocessingml/2006/main" xmlns:w14="http://schemas.microsoft.com/office/word/2010/wordml" xmlns:w15="http://schemas.microsoft.com/office/word/2012/wordml" xmlns:w16se="http://schemas.microsoft.com/office/word/2015/wordml/symex" xmlns:wpg="http://schemas.microsoft.com/office/word/2010/wordprocessingGroup" xmlns:wpi="http://schemas.microsoft.com/office/word/2010/wordprocessingInk" xmlns:wne="http://schemas.microsoft.com/office/word/2006/wordml" xmlns:wps="http://schemas.microsoft.com/office/word/2010/wordprocessingShape" mc:Ignorable="w14 w15 w16se wp14">
   <w:abstractNum w:abstractNumId="0" w15:restartNumberingAfterBreak="0">
     <w:nsid w:val="52346E5C"/>
     <w:multiLevelType w:val="hybridMultilevel"/>
@@ -3493,8 +4738,124 @@
       </w:rPr>
     </w:lvl>
   </w:abstractNum>
+  <w:abstractNum w:abstractNumId="1" w15:restartNumberingAfterBreak="0">
+    <w:nsid w:val="7F0D7C7B"/>
+    <w:multiLevelType w:val="hybridMultilevel"/>
+    <w:tmpl w:val="901A985A"/>
+    <w:lvl w:ilvl="0" w:tplc="04130001">
+      <w:start w:val="1"/>
+      <w:numFmt w:val="bullet"/>
+      <w:lvlText w:val=""/>
+      <w:lvlJc w:val="left"/>
+      <w:pPr>
+        <w:ind w:left="720" w:hanging="360"/>
+      </w:pPr>
+      <w:rPr>
+        <w:rFonts w:ascii="Symbol" w:hAnsi="Symbol" w:hint="default"/>
+      </w:rPr>
+    </w:lvl>
+    <w:lvl w:ilvl="1" w:tplc="04130003" w:tentative="1">
+      <w:start w:val="1"/>
+      <w:numFmt w:val="bullet"/>
+      <w:lvlText w:val="o"/>
+      <w:lvlJc w:val="left"/>
+      <w:pPr>
+        <w:ind w:left="1440" w:hanging="360"/>
+      </w:pPr>
+      <w:rPr>
+        <w:rFonts w:ascii="Courier New" w:hAnsi="Courier New" w:cs="Courier New" w:hint="default"/>
+      </w:rPr>
+    </w:lvl>
+    <w:lvl w:ilvl="2" w:tplc="04130005" w:tentative="1">
+      <w:start w:val="1"/>
+      <w:numFmt w:val="bullet"/>
+      <w:lvlText w:val=""/>
+      <w:lvlJc w:val="left"/>
+      <w:pPr>
+        <w:ind w:left="2160" w:hanging="360"/>
+      </w:pPr>
+      <w:rPr>
+        <w:rFonts w:ascii="Wingdings" w:hAnsi="Wingdings" w:hint="default"/>
+      </w:rPr>
+    </w:lvl>
+    <w:lvl w:ilvl="3" w:tplc="04130001" w:tentative="1">
+      <w:start w:val="1"/>
+      <w:numFmt w:val="bullet"/>
+      <w:lvlText w:val=""/>
+      <w:lvlJc w:val="left"/>
+      <w:pPr>
+        <w:ind w:left="2880" w:hanging="360"/>
+      </w:pPr>
+      <w:rPr>
+        <w:rFonts w:ascii="Symbol" w:hAnsi="Symbol" w:hint="default"/>
+      </w:rPr>
+    </w:lvl>
+    <w:lvl w:ilvl="4" w:tplc="04130003" w:tentative="1">
+      <w:start w:val="1"/>
+      <w:numFmt w:val="bullet"/>
+      <w:lvlText w:val="o"/>
+      <w:lvlJc w:val="left"/>
+      <w:pPr>
+        <w:ind w:left="3600" w:hanging="360"/>
+      </w:pPr>
+      <w:rPr>
+        <w:rFonts w:ascii="Courier New" w:hAnsi="Courier New" w:cs="Courier New" w:hint="default"/>
+      </w:rPr>
+    </w:lvl>
+    <w:lvl w:ilvl="5" w:tplc="04130005" w:tentative="1">
+      <w:start w:val="1"/>
+      <w:numFmt w:val="bullet"/>
+      <w:lvlText w:val=""/>
+      <w:lvlJc w:val="left"/>
+      <w:pPr>
+        <w:ind w:left="4320" w:hanging="360"/>
+      </w:pPr>
+      <w:rPr>
+        <w:rFonts w:ascii="Wingdings" w:hAnsi="Wingdings" w:hint="default"/>
+      </w:rPr>
+    </w:lvl>
+    <w:lvl w:ilvl="6" w:tplc="04130001" w:tentative="1">
+      <w:start w:val="1"/>
+      <w:numFmt w:val="bullet"/>
+      <w:lvlText w:val=""/>
+      <w:lvlJc w:val="left"/>
+      <w:pPr>
+        <w:ind w:left="5040" w:hanging="360"/>
+      </w:pPr>
+      <w:rPr>
+        <w:rFonts w:ascii="Symbol" w:hAnsi="Symbol" w:hint="default"/>
+      </w:rPr>
+    </w:lvl>
+    <w:lvl w:ilvl="7" w:tplc="04130003" w:tentative="1">
+      <w:start w:val="1"/>
+      <w:numFmt w:val="bullet"/>
+      <w:lvlText w:val="o"/>
+      <w:lvlJc w:val="left"/>
+      <w:pPr>
+        <w:ind w:left="5760" w:hanging="360"/>
+      </w:pPr>
+      <w:rPr>
+        <w:rFonts w:ascii="Courier New" w:hAnsi="Courier New" w:cs="Courier New" w:hint="default"/>
+      </w:rPr>
+    </w:lvl>
+    <w:lvl w:ilvl="8" w:tplc="04130005" w:tentative="1">
+      <w:start w:val="1"/>
+      <w:numFmt w:val="bullet"/>
+      <w:lvlText w:val=""/>
+      <w:lvlJc w:val="left"/>
+      <w:pPr>
+        <w:ind w:left="6480" w:hanging="360"/>
+      </w:pPr>
+      <w:rPr>
+        <w:rFonts w:ascii="Wingdings" w:hAnsi="Wingdings" w:hint="default"/>
+      </w:rPr>
+    </w:lvl>
+  </w:abstractNum>
   <w:num w:numId="1">
     <w:abstractNumId w:val="0"/>
+  </w:num>
+  <w:num w:numId="2">
+    <w:abstractNumId w:val="1"/>
   </w:num>
 </w:numbering>
 </file>
@@ -3516,7 +4877,7 @@
       </w:pPr>
     </w:pPrDefault>
   </w:docDefaults>
-  <w:latentStyles w:defLockedState="0" w:defUIPriority="99" w:defSemiHidden="0" w:defUnhideWhenUsed="0" w:defQFormat="0" w:count="374">
+  <w:latentStyles w:defLockedState="0" w:defUIPriority="99" w:defSemiHidden="0" w:defUnhideWhenUsed="0" w:defQFormat="0" w:count="375">
     <w:lsdException w:name="Normal" w:uiPriority="0" w:qFormat="1"/>
     <w:lsdException w:name="heading 1" w:uiPriority="9" w:qFormat="1"/>
     <w:lsdException w:name="heading 2" w:semiHidden="1" w:uiPriority="9" w:unhideWhenUsed="1" w:qFormat="1"/>
@@ -3891,6 +5252,7 @@
     <w:lsdException w:name="Mention" w:semiHidden="1" w:unhideWhenUsed="1"/>
     <w:lsdException w:name="Smart Hyperlink" w:semiHidden="1" w:unhideWhenUsed="1"/>
     <w:lsdException w:name="Hashtag" w:semiHidden="1" w:unhideWhenUsed="1"/>
+    <w:lsdException w:name="Unresolved Mention" w:semiHidden="1" w:unhideWhenUsed="1"/>
   </w:latentStyles>
   <w:style w:type="paragraph" w:default="1" w:styleId="Standaard">
     <w:name w:val="Normal"/>
@@ -4300,7 +5662,7 @@
 </file>
 
 <file path=word/glossary/document.xml><?xml version="1.0" encoding="utf-8"?>
-<w:glossaryDocument xmlns:wpc="http://schemas.microsoft.com/office/word/2010/wordprocessingCanvas" xmlns:cx="http://schemas.microsoft.com/office/drawing/2014/chartex" xmlns:cx1="http://schemas.microsoft.com/office/drawing/2015/9/8/chartex" xmlns:cx2="http://schemas.microsoft.com/office/drawing/2015/10/21/chartex" xmlns:cx3="http://schemas.microsoft.com/office/drawing/2016/5/9/chartex" xmlns:cx4="http://schemas.microsoft.com/office/drawing/2016/5/10/chartex" xmlns:cx5="http://schemas.microsoft.com/office/drawing/2016/5/11/chartex" xmlns:cx6="http://schemas.microsoft.com/office/drawing/2016/5/12/chartex" xmlns:cx7="http://schemas.microsoft.com/office/drawing/2016/5/13/chartex" xmlns:cx8="http://schemas.microsoft.com/office/drawing/2016/5/14/chartex" xmlns:mc="http://schemas.openxmlformats.org/markup-compatibility/2006" xmlns:aink="http://schemas.microsoft.com/office/drawing/2016/ink" xmlns:o="urn:schemas-microsoft-com:office:office" xmlns:r="http://schemas.openxmlformats.org/officeDocument/2006/relationships" xmlns:m="http://schemas.openxmlformats.org/officeDocument/2006/math" xmlns:v="urn:schemas-microsoft-com:vml" xmlns:wp14="http://schemas.microsoft.com/office/word/2010/wordprocessingDrawing" xmlns:wp="http://schemas.openxmlformats.org/drawingml/2006/wordprocessingDrawing" xmlns:w10="urn:schemas-microsoft-com:office:word" xmlns:w="http://schemas.openxmlformats.org/wordprocessingml/2006/main" xmlns:w14="http://schemas.microsoft.com/office/word/2010/wordml" xmlns:w15="http://schemas.microsoft.com/office/word/2012/wordml" xmlns:w16se="http://schemas.microsoft.com/office/word/2015/wordml/symex" xmlns:wpg="http://schemas.microsoft.com/office/word/2010/wordprocessingGroup" xmlns:wpi="http://schemas.microsoft.com/office/word/2010/wordprocessingInk" xmlns:wne="http://schemas.microsoft.com/office/word/2006/wordml" xmlns:wps="http://schemas.microsoft.com/office/word/2010/wordprocessingShape" mc:Ignorable="w14 w15 w16se wp14">
+<w:glossaryDocument xmlns:wpc="http://schemas.microsoft.com/office/word/2010/wordprocessingCanvas" xmlns:cx="http://schemas.microsoft.com/office/drawing/2014/chartex" xmlns:cx1="http://schemas.microsoft.com/office/drawing/2015/9/8/chartex" xmlns:cx2="http://schemas.microsoft.com/office/drawing/2015/10/21/chartex" xmlns:cx3="http://schemas.microsoft.com/office/drawing/2016/5/9/chartex" xmlns:cx4="http://schemas.microsoft.com/office/drawing/2016/5/10/chartex" xmlns:cx5="http://schemas.microsoft.com/office/drawing/2016/5/11/chartex" xmlns:cx6="http://schemas.microsoft.com/office/drawing/2016/5/12/chartex" xmlns:cx7="http://schemas.microsoft.com/office/drawing/2016/5/13/chartex" xmlns:cx8="http://schemas.microsoft.com/office/drawing/2016/5/14/chartex" xmlns:mc="http://schemas.openxmlformats.org/markup-compatibility/2006" xmlns:aink="http://schemas.microsoft.com/office/drawing/2016/ink" xmlns:am3d="http://schemas.microsoft.com/office/drawing/2017/model3d" xmlns:o="urn:schemas-microsoft-com:office:office" xmlns:r="http://schemas.openxmlformats.org/officeDocument/2006/relationships" xmlns:m="http://schemas.openxmlformats.org/officeDocument/2006/math" xmlns:v="urn:schemas-microsoft-com:vml" xmlns:wp14="http://schemas.microsoft.com/office/word/2010/wordprocessingDrawing" xmlns:wp="http://schemas.openxmlformats.org/drawingml/2006/wordprocessingDrawing" xmlns:w10="urn:schemas-microsoft-com:office:word" xmlns:w="http://schemas.openxmlformats.org/wordprocessingml/2006/main" xmlns:w14="http://schemas.microsoft.com/office/word/2010/wordml" xmlns:w15="http://schemas.microsoft.com/office/word/2012/wordml" xmlns:w16se="http://schemas.microsoft.com/office/word/2015/wordml/symex" xmlns:wpg="http://schemas.microsoft.com/office/word/2010/wordprocessingGroup" xmlns:wpi="http://schemas.microsoft.com/office/word/2010/wordprocessingInk" xmlns:wne="http://schemas.microsoft.com/office/word/2006/wordml" xmlns:wps="http://schemas.microsoft.com/office/word/2010/wordprocessingShape" mc:Ignorable="w14 w15 w16se wp14">
   <w:docParts>
     <w:docPart>
       <w:docPartPr>
@@ -4460,9 +5822,8 @@
   </w:compat>
   <w:rsids>
     <w:rsidRoot w:val="00A9731E"/>
+    <w:rsid w:val="001D39BB"/>
     <w:rsid w:val="0043110E"/>
-    <w:rsid w:val="004C01FB"/>
-    <w:rsid w:val="006A31A6"/>
     <w:rsid w:val="00706790"/>
     <w:rsid w:val="00922D92"/>
     <w:rsid w:val="00A9731E"/>
@@ -4509,7 +5870,7 @@
       </w:pPr>
     </w:pPrDefault>
   </w:docDefaults>
-  <w:latentStyles w:defLockedState="0" w:defUIPriority="99" w:defSemiHidden="0" w:defUnhideWhenUsed="0" w:defQFormat="0" w:count="374">
+  <w:latentStyles w:defLockedState="0" w:defUIPriority="99" w:defSemiHidden="0" w:defUnhideWhenUsed="0" w:defQFormat="0" w:count="375">
     <w:lsdException w:name="Normal" w:uiPriority="0" w:qFormat="1"/>
     <w:lsdException w:name="heading 1" w:uiPriority="9" w:qFormat="1"/>
     <w:lsdException w:name="heading 2" w:semiHidden="1" w:uiPriority="9" w:unhideWhenUsed="1" w:qFormat="1"/>
@@ -4884,6 +6245,7 @@
     <w:lsdException w:name="Mention" w:semiHidden="1" w:unhideWhenUsed="1"/>
     <w:lsdException w:name="Smart Hyperlink" w:semiHidden="1" w:unhideWhenUsed="1"/>
     <w:lsdException w:name="Hashtag" w:semiHidden="1" w:unhideWhenUsed="1"/>
+    <w:lsdException w:name="Unresolved Mention" w:semiHidden="1" w:unhideWhenUsed="1"/>
   </w:latentStyles>
   <w:style w:type="paragraph" w:default="1" w:styleId="Standaard">
     <w:name w:val="Normal"/>
@@ -5253,7 +6615,7 @@
 </file>
 
 <file path=customXml/itemProps2.xml><?xml version="1.0" encoding="utf-8"?>
-<ds:datastoreItem xmlns:ds="http://schemas.openxmlformats.org/officeDocument/2006/customXml" ds:itemID="{185F0B05-7D13-421D-96DC-3596EDA765FD}">
+<ds:datastoreItem xmlns:ds="http://schemas.openxmlformats.org/officeDocument/2006/customXml" ds:itemID="{CB78EBDE-9CAA-441D-841D-731B929339FB}">
   <ds:schemaRefs>
     <ds:schemaRef ds:uri="http://schemas.openxmlformats.org/officeDocument/2006/bibliography"/>
   </ds:schemaRefs>

</xml_diff>